<commit_message>
updated studyguide_test2.doc, needs to be gpg
</commit_message>
<xml_diff>
--- a/notes/Test2_StudyGuide.docx
+++ b/notes/Test2_StudyGuide.docx
@@ -1890,6 +1890,20 @@
           <w:ilvl w:val="0"/>
           <w:numId w:val="1"/>
         </w:numPr>
+        <w:rPr/>
+      </w:pPr>
+      <w:r>
+        <w:rPr>
+          <w:rFonts w:cs="Times New Roman" w:ascii="Times New Roman" w:hAnsi="Times New Roman"/>
+          <w:sz w:val="24"/>
+          <w:szCs w:val="24"/>
+        </w:rPr>
+        <w:t>How can you choose appropriate color schemes based on four quantitative suggestions?</w:t>
+      </w:r>
+    </w:p>
+    <w:p>
+      <w:pPr>
+        <w:pStyle w:val="ListParagraph"/>
         <w:rPr>
           <w:rFonts w:ascii="Times New Roman" w:hAnsi="Times New Roman" w:cs="Times New Roman"/>
           <w:sz w:val="24"/>
@@ -1897,12 +1911,125 @@
         </w:rPr>
       </w:pPr>
       <w:r>
-        <w:rPr>
-          <w:rFonts w:cs="Times New Roman" w:ascii="Times New Roman" w:hAnsi="Times New Roman"/>
-          <w:sz w:val="24"/>
-          <w:szCs w:val="24"/>
-        </w:rPr>
-        <w:t>How can you choose appropriate color schemes based on four quantitative suggestions?</w:t>
+        <w:rPr/>
+      </w:r>
+    </w:p>
+    <w:p>
+      <w:pPr>
+        <w:pStyle w:val="ListParagraph"/>
+        <w:rPr>
+          <w:b/>
+          <w:b/>
+          <w:bCs/>
+        </w:rPr>
+      </w:pPr>
+      <w:r>
+        <w:rPr>
+          <w:rFonts w:cs="Times New Roman" w:ascii="Times New Roman" w:hAnsi="Times New Roman"/>
+          <w:b/>
+          <w:bCs/>
+          <w:sz w:val="24"/>
+          <w:szCs w:val="24"/>
+        </w:rPr>
+        <w:t>Color Scheme and Classification</w:t>
+      </w:r>
+    </w:p>
+    <w:p>
+      <w:pPr>
+        <w:pStyle w:val="ListParagraph"/>
+        <w:numPr>
+          <w:ilvl w:val="0"/>
+          <w:numId w:val="21"/>
+        </w:numPr>
+        <w:rPr/>
+      </w:pPr>
+      <w:r>
+        <w:rPr>
+          <w:rFonts w:cs="Times New Roman" w:ascii="Times New Roman" w:hAnsi="Times New Roman"/>
+          <w:sz w:val="24"/>
+          <w:szCs w:val="24"/>
+        </w:rPr>
+        <w:t>Sequential color scheme</w:t>
+      </w:r>
+    </w:p>
+    <w:p>
+      <w:pPr>
+        <w:pStyle w:val="ListParagraph"/>
+        <w:numPr>
+          <w:ilvl w:val="0"/>
+          <w:numId w:val="22"/>
+        </w:numPr>
+        <w:rPr/>
+      </w:pPr>
+      <w:r>
+        <w:rPr>
+          <w:rFonts w:cs="Times New Roman" w:ascii="Times New Roman" w:hAnsi="Times New Roman"/>
+          <w:sz w:val="24"/>
+          <w:szCs w:val="24"/>
+        </w:rPr>
+        <w:t>Logically arranged from high to low, and should be represented by sequential lightness steps</w:t>
+      </w:r>
+    </w:p>
+    <w:p>
+      <w:pPr>
+        <w:pStyle w:val="ListParagraph"/>
+        <w:numPr>
+          <w:ilvl w:val="0"/>
+          <w:numId w:val="22"/>
+        </w:numPr>
+        <w:rPr/>
+      </w:pPr>
+      <w:r>
+        <w:rPr>
+          <w:rFonts w:cs="Times New Roman" w:ascii="Times New Roman" w:hAnsi="Times New Roman"/>
+          <w:sz w:val="24"/>
+          <w:szCs w:val="24"/>
+        </w:rPr>
+        <w:t>Low data values are usually represented by light colors and high values by dark colors</w:t>
+      </w:r>
+    </w:p>
+    <w:p>
+      <w:pPr>
+        <w:pStyle w:val="ListParagraph"/>
+        <w:numPr>
+          <w:ilvl w:val="0"/>
+          <w:numId w:val="22"/>
+        </w:numPr>
+        <w:rPr/>
+      </w:pPr>
+      <w:r>
+        <w:rPr>
+          <w:rFonts w:cs="Times New Roman" w:ascii="Times New Roman" w:hAnsi="Times New Roman"/>
+          <w:sz w:val="24"/>
+          <w:szCs w:val="24"/>
+        </w:rPr>
+        <w:t>Transitions between hues may be used in a sequential scheme,but the light-to-dark progression should dominate the scheme</w:t>
+      </w:r>
+    </w:p>
+    <w:p>
+      <w:pPr>
+        <w:pStyle w:val="ListParagraph"/>
+        <w:rPr>
+          <w:rFonts w:ascii="Times New Roman" w:hAnsi="Times New Roman" w:cs="Times New Roman"/>
+          <w:sz w:val="24"/>
+          <w:szCs w:val="24"/>
+        </w:rPr>
+      </w:pPr>
+      <w:r>
+        <w:rPr/>
+      </w:r>
+    </w:p>
+    <w:p>
+      <w:pPr>
+        <w:pStyle w:val="ListParagraph"/>
+        <w:rPr>
+          <w:rFonts w:ascii="Times New Roman" w:hAnsi="Times New Roman" w:cs="Times New Roman"/>
+          <w:sz w:val="24"/>
+          <w:szCs w:val="24"/>
+        </w:rPr>
+      </w:pPr>
+      <w:r>
+        <w:rPr/>
       </w:r>
     </w:p>
     <w:p>
@@ -1912,6 +2039,62 @@
           <w:ilvl w:val="0"/>
           <w:numId w:val="1"/>
         </w:numPr>
+        <w:rPr/>
+      </w:pPr>
+      <w:r>
+        <w:rPr>
+          <w:rFonts w:cs="Times New Roman" w:ascii="Times New Roman" w:hAnsi="Times New Roman"/>
+          <w:sz w:val="24"/>
+          <w:szCs w:val="24"/>
+        </w:rPr>
+        <w:t>How can you evaluate good/bad label designs and their placements in maps?</w:t>
+      </w:r>
+    </w:p>
+    <w:p>
+      <w:pPr>
+        <w:pStyle w:val="ListParagraph"/>
+        <w:numPr>
+          <w:ilvl w:val="1"/>
+          <w:numId w:val="1"/>
+        </w:numPr>
+        <w:rPr>
+          <w:b/>
+          <w:b/>
+          <w:bCs/>
+        </w:rPr>
+      </w:pPr>
+      <w:r>
+        <w:rPr>
+          <w:rFonts w:cs="Times New Roman" w:ascii="Times New Roman" w:hAnsi="Times New Roman"/>
+          <w:b/>
+          <w:bCs/>
+          <w:sz w:val="24"/>
+          <w:szCs w:val="24"/>
+        </w:rPr>
+        <w:t>Sequential Color Scheme</w:t>
+      </w:r>
+    </w:p>
+    <w:p>
+      <w:pPr>
+        <w:pStyle w:val="ListParagraph"/>
+        <w:numPr>
+          <w:ilvl w:val="1"/>
+          <w:numId w:val="23"/>
+        </w:numPr>
+        <w:rPr/>
+      </w:pPr>
+      <w:r>
+        <w:rPr>
+          <w:rFonts w:cs="Times New Roman" w:ascii="Times New Roman" w:hAnsi="Times New Roman"/>
+          <w:sz w:val="24"/>
+          <w:szCs w:val="24"/>
+        </w:rPr>
+        <w:t>t is acceptable if hues span a continuous portion of color wheel (but not the entire wheel)</w:t>
+      </w:r>
+    </w:p>
+    <w:p>
+      <w:pPr>
+        <w:pStyle w:val="ListParagraph"/>
         <w:rPr>
           <w:rFonts w:ascii="Times New Roman" w:hAnsi="Times New Roman" w:cs="Times New Roman"/>
           <w:sz w:val="24"/>
@@ -1919,12 +2102,7 @@
         </w:rPr>
       </w:pPr>
       <w:r>
-        <w:rPr>
-          <w:rFonts w:cs="Times New Roman" w:ascii="Times New Roman" w:hAnsi="Times New Roman"/>
-          <w:sz w:val="24"/>
-          <w:szCs w:val="24"/>
-        </w:rPr>
-        <w:t>How can you evaluate good/bad label designs and their placements in maps?</w:t>
+        <w:rPr/>
       </w:r>
     </w:p>
     <w:p>
@@ -6636,6 +6814,390 @@
     </w:lvl>
   </w:abstractNum>
   <w:abstractNum w:abstractNumId="21">
+    <w:lvl w:ilvl="0">
+      <w:start w:val="1"/>
+      <w:numFmt w:val="bullet"/>
+      <w:lvlText w:val=""/>
+      <w:lvlJc w:val="left"/>
+      <w:pPr>
+        <w:tabs>
+          <w:tab w:val="num" w:pos="1440"/>
+        </w:tabs>
+        <w:ind w:left="1440" w:hanging="360"/>
+      </w:pPr>
+      <w:rPr>
+        <w:rFonts w:ascii="Symbol" w:hAnsi="Symbol" w:cs="Symbol" w:hint="default"/>
+        <w:rFonts w:cs="OpenSymbol"/>
+      </w:rPr>
+    </w:lvl>
+    <w:lvl w:ilvl="1">
+      <w:start w:val="1"/>
+      <w:numFmt w:val="bullet"/>
+      <w:lvlText w:val="◦"/>
+      <w:lvlJc w:val="left"/>
+      <w:pPr>
+        <w:tabs>
+          <w:tab w:val="num" w:pos="1800"/>
+        </w:tabs>
+        <w:ind w:left="1800" w:hanging="360"/>
+      </w:pPr>
+      <w:rPr>
+        <w:rFonts w:ascii="OpenSymbol" w:hAnsi="OpenSymbol" w:cs="OpenSymbol" w:hint="default"/>
+        <w:rFonts w:cs="OpenSymbol"/>
+      </w:rPr>
+    </w:lvl>
+    <w:lvl w:ilvl="2">
+      <w:start w:val="1"/>
+      <w:numFmt w:val="bullet"/>
+      <w:lvlText w:val="▪"/>
+      <w:lvlJc w:val="left"/>
+      <w:pPr>
+        <w:tabs>
+          <w:tab w:val="num" w:pos="2160"/>
+        </w:tabs>
+        <w:ind w:left="2160" w:hanging="360"/>
+      </w:pPr>
+      <w:rPr>
+        <w:rFonts w:ascii="OpenSymbol" w:hAnsi="OpenSymbol" w:cs="OpenSymbol" w:hint="default"/>
+        <w:rFonts w:cs="OpenSymbol"/>
+      </w:rPr>
+    </w:lvl>
+    <w:lvl w:ilvl="3">
+      <w:start w:val="1"/>
+      <w:numFmt w:val="bullet"/>
+      <w:lvlText w:val=""/>
+      <w:lvlJc w:val="left"/>
+      <w:pPr>
+        <w:tabs>
+          <w:tab w:val="num" w:pos="2520"/>
+        </w:tabs>
+        <w:ind w:left="2520" w:hanging="360"/>
+      </w:pPr>
+      <w:rPr>
+        <w:rFonts w:ascii="Symbol" w:hAnsi="Symbol" w:cs="Symbol" w:hint="default"/>
+        <w:rFonts w:cs="OpenSymbol"/>
+      </w:rPr>
+    </w:lvl>
+    <w:lvl w:ilvl="4">
+      <w:start w:val="1"/>
+      <w:numFmt w:val="bullet"/>
+      <w:lvlText w:val="◦"/>
+      <w:lvlJc w:val="left"/>
+      <w:pPr>
+        <w:tabs>
+          <w:tab w:val="num" w:pos="2880"/>
+        </w:tabs>
+        <w:ind w:left="2880" w:hanging="360"/>
+      </w:pPr>
+      <w:rPr>
+        <w:rFonts w:ascii="OpenSymbol" w:hAnsi="OpenSymbol" w:cs="OpenSymbol" w:hint="default"/>
+        <w:rFonts w:cs="OpenSymbol"/>
+      </w:rPr>
+    </w:lvl>
+    <w:lvl w:ilvl="5">
+      <w:start w:val="1"/>
+      <w:numFmt w:val="bullet"/>
+      <w:lvlText w:val="▪"/>
+      <w:lvlJc w:val="left"/>
+      <w:pPr>
+        <w:tabs>
+          <w:tab w:val="num" w:pos="3240"/>
+        </w:tabs>
+        <w:ind w:left="3240" w:hanging="360"/>
+      </w:pPr>
+      <w:rPr>
+        <w:rFonts w:ascii="OpenSymbol" w:hAnsi="OpenSymbol" w:cs="OpenSymbol" w:hint="default"/>
+        <w:rFonts w:cs="OpenSymbol"/>
+      </w:rPr>
+    </w:lvl>
+    <w:lvl w:ilvl="6">
+      <w:start w:val="1"/>
+      <w:numFmt w:val="bullet"/>
+      <w:lvlText w:val=""/>
+      <w:lvlJc w:val="left"/>
+      <w:pPr>
+        <w:tabs>
+          <w:tab w:val="num" w:pos="3600"/>
+        </w:tabs>
+        <w:ind w:left="3600" w:hanging="360"/>
+      </w:pPr>
+      <w:rPr>
+        <w:rFonts w:ascii="Symbol" w:hAnsi="Symbol" w:cs="Symbol" w:hint="default"/>
+        <w:rFonts w:cs="OpenSymbol"/>
+      </w:rPr>
+    </w:lvl>
+    <w:lvl w:ilvl="7">
+      <w:start w:val="1"/>
+      <w:numFmt w:val="bullet"/>
+      <w:lvlText w:val="◦"/>
+      <w:lvlJc w:val="left"/>
+      <w:pPr>
+        <w:tabs>
+          <w:tab w:val="num" w:pos="3960"/>
+        </w:tabs>
+        <w:ind w:left="3960" w:hanging="360"/>
+      </w:pPr>
+      <w:rPr>
+        <w:rFonts w:ascii="OpenSymbol" w:hAnsi="OpenSymbol" w:cs="OpenSymbol" w:hint="default"/>
+        <w:rFonts w:cs="OpenSymbol"/>
+      </w:rPr>
+    </w:lvl>
+    <w:lvl w:ilvl="8">
+      <w:start w:val="1"/>
+      <w:numFmt w:val="bullet"/>
+      <w:lvlText w:val="▪"/>
+      <w:lvlJc w:val="left"/>
+      <w:pPr>
+        <w:tabs>
+          <w:tab w:val="num" w:pos="4320"/>
+        </w:tabs>
+        <w:ind w:left="4320" w:hanging="360"/>
+      </w:pPr>
+      <w:rPr>
+        <w:rFonts w:ascii="OpenSymbol" w:hAnsi="OpenSymbol" w:cs="OpenSymbol" w:hint="default"/>
+        <w:rFonts w:cs="OpenSymbol"/>
+      </w:rPr>
+    </w:lvl>
+  </w:abstractNum>
+  <w:abstractNum w:abstractNumId="22">
+    <w:lvl w:ilvl="0">
+      <w:start w:val="1"/>
+      <w:numFmt w:val="decimal"/>
+      <w:lvlText w:val="%1."/>
+      <w:lvlJc w:val="left"/>
+      <w:pPr>
+        <w:tabs>
+          <w:tab w:val="num" w:pos="1440"/>
+        </w:tabs>
+        <w:ind w:left="1440" w:hanging="360"/>
+      </w:pPr>
+      <w:rPr/>
+    </w:lvl>
+    <w:lvl w:ilvl="1">
+      <w:start w:val="1"/>
+      <w:numFmt w:val="decimal"/>
+      <w:lvlText w:val="%2."/>
+      <w:lvlJc w:val="left"/>
+      <w:pPr>
+        <w:tabs>
+          <w:tab w:val="num" w:pos="1800"/>
+        </w:tabs>
+        <w:ind w:left="1800" w:hanging="360"/>
+      </w:pPr>
+      <w:rPr/>
+    </w:lvl>
+    <w:lvl w:ilvl="2">
+      <w:start w:val="1"/>
+      <w:numFmt w:val="decimal"/>
+      <w:lvlText w:val="%3."/>
+      <w:lvlJc w:val="left"/>
+      <w:pPr>
+        <w:tabs>
+          <w:tab w:val="num" w:pos="2160"/>
+        </w:tabs>
+        <w:ind w:left="2160" w:hanging="360"/>
+      </w:pPr>
+      <w:rPr/>
+    </w:lvl>
+    <w:lvl w:ilvl="3">
+      <w:start w:val="1"/>
+      <w:numFmt w:val="decimal"/>
+      <w:lvlText w:val="%4."/>
+      <w:lvlJc w:val="left"/>
+      <w:pPr>
+        <w:tabs>
+          <w:tab w:val="num" w:pos="2520"/>
+        </w:tabs>
+        <w:ind w:left="2520" w:hanging="360"/>
+      </w:pPr>
+      <w:rPr/>
+    </w:lvl>
+    <w:lvl w:ilvl="4">
+      <w:start w:val="1"/>
+      <w:numFmt w:val="decimal"/>
+      <w:lvlText w:val="%5."/>
+      <w:lvlJc w:val="left"/>
+      <w:pPr>
+        <w:tabs>
+          <w:tab w:val="num" w:pos="2880"/>
+        </w:tabs>
+        <w:ind w:left="2880" w:hanging="360"/>
+      </w:pPr>
+      <w:rPr/>
+    </w:lvl>
+    <w:lvl w:ilvl="5">
+      <w:start w:val="1"/>
+      <w:numFmt w:val="decimal"/>
+      <w:lvlText w:val="%6."/>
+      <w:lvlJc w:val="left"/>
+      <w:pPr>
+        <w:tabs>
+          <w:tab w:val="num" w:pos="3240"/>
+        </w:tabs>
+        <w:ind w:left="3240" w:hanging="360"/>
+      </w:pPr>
+      <w:rPr/>
+    </w:lvl>
+    <w:lvl w:ilvl="6">
+      <w:start w:val="1"/>
+      <w:numFmt w:val="decimal"/>
+      <w:lvlText w:val="%7."/>
+      <w:lvlJc w:val="left"/>
+      <w:pPr>
+        <w:tabs>
+          <w:tab w:val="num" w:pos="3600"/>
+        </w:tabs>
+        <w:ind w:left="3600" w:hanging="360"/>
+      </w:pPr>
+      <w:rPr/>
+    </w:lvl>
+    <w:lvl w:ilvl="7">
+      <w:start w:val="1"/>
+      <w:numFmt w:val="decimal"/>
+      <w:lvlText w:val="%8."/>
+      <w:lvlJc w:val="left"/>
+      <w:pPr>
+        <w:tabs>
+          <w:tab w:val="num" w:pos="3960"/>
+        </w:tabs>
+        <w:ind w:left="3960" w:hanging="360"/>
+      </w:pPr>
+      <w:rPr/>
+    </w:lvl>
+    <w:lvl w:ilvl="8">
+      <w:start w:val="1"/>
+      <w:numFmt w:val="decimal"/>
+      <w:lvlText w:val="%9."/>
+      <w:lvlJc w:val="left"/>
+      <w:pPr>
+        <w:tabs>
+          <w:tab w:val="num" w:pos="4320"/>
+        </w:tabs>
+        <w:ind w:left="4320" w:hanging="360"/>
+      </w:pPr>
+      <w:rPr/>
+    </w:lvl>
+  </w:abstractNum>
+  <w:abstractNum w:abstractNumId="23">
+    <w:lvl w:ilvl="0">
+      <w:start w:val="1"/>
+      <w:numFmt w:val="decimal"/>
+      <w:lvlText w:val="%1."/>
+      <w:lvlJc w:val="left"/>
+      <w:pPr>
+        <w:tabs>
+          <w:tab w:val="num" w:pos="1440"/>
+        </w:tabs>
+        <w:ind w:left="1440" w:hanging="360"/>
+      </w:pPr>
+      <w:rPr/>
+    </w:lvl>
+    <w:lvl w:ilvl="1">
+      <w:start w:val="1"/>
+      <w:numFmt w:val="decimal"/>
+      <w:lvlText w:val="%2."/>
+      <w:lvlJc w:val="left"/>
+      <w:pPr>
+        <w:tabs>
+          <w:tab w:val="num" w:pos="1800"/>
+        </w:tabs>
+        <w:ind w:left="1800" w:hanging="360"/>
+      </w:pPr>
+      <w:rPr/>
+    </w:lvl>
+    <w:lvl w:ilvl="2">
+      <w:start w:val="1"/>
+      <w:numFmt w:val="decimal"/>
+      <w:lvlText w:val="%3."/>
+      <w:lvlJc w:val="left"/>
+      <w:pPr>
+        <w:tabs>
+          <w:tab w:val="num" w:pos="2160"/>
+        </w:tabs>
+        <w:ind w:left="2160" w:hanging="360"/>
+      </w:pPr>
+      <w:rPr/>
+    </w:lvl>
+    <w:lvl w:ilvl="3">
+      <w:start w:val="1"/>
+      <w:numFmt w:val="decimal"/>
+      <w:lvlText w:val="%4."/>
+      <w:lvlJc w:val="left"/>
+      <w:pPr>
+        <w:tabs>
+          <w:tab w:val="num" w:pos="2520"/>
+        </w:tabs>
+        <w:ind w:left="2520" w:hanging="360"/>
+      </w:pPr>
+      <w:rPr/>
+    </w:lvl>
+    <w:lvl w:ilvl="4">
+      <w:start w:val="1"/>
+      <w:numFmt w:val="decimal"/>
+      <w:lvlText w:val="%5."/>
+      <w:lvlJc w:val="left"/>
+      <w:pPr>
+        <w:tabs>
+          <w:tab w:val="num" w:pos="2880"/>
+        </w:tabs>
+        <w:ind w:left="2880" w:hanging="360"/>
+      </w:pPr>
+      <w:rPr/>
+    </w:lvl>
+    <w:lvl w:ilvl="5">
+      <w:start w:val="1"/>
+      <w:numFmt w:val="decimal"/>
+      <w:lvlText w:val="%6."/>
+      <w:lvlJc w:val="left"/>
+      <w:pPr>
+        <w:tabs>
+          <w:tab w:val="num" w:pos="3240"/>
+        </w:tabs>
+        <w:ind w:left="3240" w:hanging="360"/>
+      </w:pPr>
+      <w:rPr/>
+    </w:lvl>
+    <w:lvl w:ilvl="6">
+      <w:start w:val="1"/>
+      <w:numFmt w:val="decimal"/>
+      <w:lvlText w:val="%7."/>
+      <w:lvlJc w:val="left"/>
+      <w:pPr>
+        <w:tabs>
+          <w:tab w:val="num" w:pos="3600"/>
+        </w:tabs>
+        <w:ind w:left="3600" w:hanging="360"/>
+      </w:pPr>
+      <w:rPr/>
+    </w:lvl>
+    <w:lvl w:ilvl="7">
+      <w:start w:val="1"/>
+      <w:numFmt w:val="decimal"/>
+      <w:lvlText w:val="%8."/>
+      <w:lvlJc w:val="left"/>
+      <w:pPr>
+        <w:tabs>
+          <w:tab w:val="num" w:pos="3960"/>
+        </w:tabs>
+        <w:ind w:left="3960" w:hanging="360"/>
+      </w:pPr>
+      <w:rPr/>
+    </w:lvl>
+    <w:lvl w:ilvl="8">
+      <w:start w:val="1"/>
+      <w:numFmt w:val="decimal"/>
+      <w:lvlText w:val="%9."/>
+      <w:lvlJc w:val="left"/>
+      <w:pPr>
+        <w:tabs>
+          <w:tab w:val="num" w:pos="4320"/>
+        </w:tabs>
+        <w:ind w:left="4320" w:hanging="360"/>
+      </w:pPr>
+      <w:rPr/>
+    </w:lvl>
+  </w:abstractNum>
+  <w:abstractNum w:abstractNumId="24">
     <w:lvl w:ilvl="0">
       <w:start w:val="1"/>
       <w:numFmt w:val="none"/>
@@ -6816,6 +7378,15 @@
   </w:num>
   <w:num w:numId="21">
     <w:abstractNumId w:val="21"/>
+  </w:num>
+  <w:num w:numId="22">
+    <w:abstractNumId w:val="22"/>
+  </w:num>
+  <w:num w:numId="23">
+    <w:abstractNumId w:val="23"/>
+  </w:num>
+  <w:num w:numId="24">
+    <w:abstractNumId w:val="24"/>
   </w:num>
 </w:numbering>
 </file>
@@ -7371,6 +7942,11 @@
       <w:rFonts w:ascii="OpenSymbol" w:hAnsi="OpenSymbol" w:eastAsia="OpenSymbol" w:cs="OpenSymbol"/>
     </w:rPr>
   </w:style>
+  <w:style w:type="character" w:styleId="NumberingSymbols">
+    <w:name w:val="Numbering Symbols"/>
+    <w:qFormat/>
+    <w:rPr/>
+  </w:style>
   <w:style w:type="paragraph" w:styleId="Heading">
     <w:name w:val="Heading"/>
     <w:basedOn w:val="Normal"/>

</xml_diff>

<commit_message>
update Test2_StudyGuide.docx, needs to be gpg
</commit_message>
<xml_diff>
--- a/notes/Test2_StudyGuide.docx
+++ b/notes/Test2_StudyGuide.docx
@@ -7,6 +7,65 @@
         <w:pStyle w:val="Normal"/>
         <w:spacing w:lineRule="auto" w:line="240" w:before="0" w:after="0"/>
         <w:rPr>
+          <w:b w:val="false"/>
+          <w:b w:val="false"/>
+          <w:bCs w:val="false"/>
+        </w:rPr>
+      </w:pPr>
+      <w:r>
+        <w:rPr>
+          <w:rFonts w:cs="Times New Roman" w:ascii="Times New Roman" w:hAnsi="Times New Roman"/>
+          <w:b w:val="false"/>
+          <w:bCs w:val="false"/>
+          <w:sz w:val="24"/>
+          <w:szCs w:val="24"/>
+        </w:rPr>
+        <w:t>Som, Johnjimy</w:t>
+      </w:r>
+    </w:p>
+    <w:p>
+      <w:pPr>
+        <w:pStyle w:val="Normal"/>
+        <w:spacing w:lineRule="auto" w:line="240" w:before="0" w:after="0"/>
+        <w:rPr>
+          <w:b w:val="false"/>
+          <w:b w:val="false"/>
+          <w:bCs w:val="false"/>
+        </w:rPr>
+      </w:pPr>
+      <w:r>
+        <w:rPr>
+          <w:rFonts w:cs="Times New Roman" w:ascii="Times New Roman" w:hAnsi="Times New Roman"/>
+          <w:b w:val="false"/>
+          <w:bCs w:val="false"/>
+          <w:sz w:val="24"/>
+          <w:szCs w:val="24"/>
+        </w:rPr>
+        <w:t>11/6/18</w:t>
+      </w:r>
+    </w:p>
+    <w:p>
+      <w:pPr>
+        <w:pStyle w:val="Normal"/>
+        <w:spacing w:lineRule="auto" w:line="240" w:before="0" w:after="0"/>
+        <w:rPr>
+          <w:rFonts w:ascii="Times New Roman" w:hAnsi="Times New Roman" w:cs="Times New Roman"/>
+          <w:sz w:val="24"/>
+          <w:szCs w:val="24"/>
+        </w:rPr>
+      </w:pPr>
+      <w:r>
+        <w:rPr>
+          <w:b w:val="false"/>
+          <w:bCs w:val="false"/>
+        </w:rPr>
+      </w:r>
+    </w:p>
+    <w:p>
+      <w:pPr>
+        <w:pStyle w:val="Normal"/>
+        <w:spacing w:lineRule="auto" w:line="240" w:before="0" w:after="0"/>
+        <w:rPr>
           <w:rFonts w:ascii="Times New Roman" w:hAnsi="Times New Roman" w:cs="Times New Roman"/>
           <w:b/>
           <w:b/>
@@ -368,7 +427,11 @@
         </w:rPr>
       </w:pPr>
       <w:r>
-        <w:rPr/>
+        <w:rPr>
+          <w:rFonts w:cs="Times New Roman" w:ascii="Times New Roman" w:hAnsi="Times New Roman"/>
+          <w:sz w:val="24"/>
+          <w:szCs w:val="24"/>
+        </w:rPr>
       </w:r>
     </w:p>
     <w:p>
@@ -395,17 +458,34 @@
           <w:sz w:val="22"/>
           <w:szCs w:val="22"/>
         </w:rPr>
-        <w:t>Selection – nessassary fo</w:t>
-      </w:r>
-      <w:r>
-        <w:rPr>
-          <w:rFonts w:cs="Times New Roman" w:ascii="Times New Roman" w:hAnsi="Times New Roman"/>
+        <w:t>Selection – nessassary for your point “Is the feature necessary to make your point?”</w:t>
+      </w:r>
+    </w:p>
+    <w:p>
+      <w:pPr>
+        <w:pStyle w:val="ListParagraph"/>
+        <w:numPr>
+          <w:ilvl w:val="0"/>
+          <w:numId w:val="1"/>
+        </w:numPr>
+        <w:spacing w:lineRule="auto" w:line="240" w:before="0" w:after="0"/>
+        <w:rPr>
+          <w:b/>
           <w:b/>
           <w:bCs/>
           <w:sz w:val="22"/>
           <w:szCs w:val="22"/>
         </w:rPr>
-        <w:t>r your point “Is the feature necessary to make your point?”</w:t>
+      </w:pPr>
+      <w:r>
+        <w:rPr>
+          <w:rFonts w:cs="Times New Roman" w:ascii="Times New Roman" w:hAnsi="Times New Roman"/>
+          <w:b/>
+          <w:bCs/>
+          <w:sz w:val="22"/>
+          <w:szCs w:val="22"/>
+        </w:rPr>
+        <w:t>Simplification – too much info makes it confusing “Weeding out unnecessary details”</w:t>
       </w:r>
     </w:p>
     <w:p>
@@ -432,17 +512,34 @@
           <w:sz w:val="22"/>
           <w:szCs w:val="22"/>
         </w:rPr>
-        <w:t>Simplification – too much info makes it confusing “</w:t>
-      </w:r>
-      <w:r>
-        <w:rPr>
-          <w:rFonts w:cs="Times New Roman" w:ascii="Times New Roman" w:hAnsi="Times New Roman"/>
+        <w:t xml:space="preserve">Smoothing – “Can you smooth a feature ...” </w:t>
+      </w:r>
+    </w:p>
+    <w:p>
+      <w:pPr>
+        <w:pStyle w:val="ListParagraph"/>
+        <w:numPr>
+          <w:ilvl w:val="0"/>
+          <w:numId w:val="1"/>
+        </w:numPr>
+        <w:spacing w:lineRule="auto" w:line="240" w:before="0" w:after="0"/>
+        <w:rPr>
+          <w:b/>
           <w:b/>
           <w:bCs/>
           <w:sz w:val="22"/>
           <w:szCs w:val="22"/>
         </w:rPr>
-        <w:t>Weeding out unnecessary details”</w:t>
+      </w:pPr>
+      <w:r>
+        <w:rPr>
+          <w:rFonts w:cs="Times New Roman" w:ascii="Times New Roman" w:hAnsi="Times New Roman"/>
+          <w:b/>
+          <w:bCs/>
+          <w:sz w:val="22"/>
+          <w:szCs w:val="22"/>
+        </w:rPr>
+        <w:t>Displacement – “Are features interfering?” Will displacement … make features easier to distinguish?</w:t>
       </w:r>
     </w:p>
     <w:p>
@@ -469,17 +566,34 @@
           <w:sz w:val="22"/>
           <w:szCs w:val="22"/>
         </w:rPr>
-        <w:t>Smoothing – “</w:t>
-      </w:r>
-      <w:r>
-        <w:rPr>
-          <w:rFonts w:cs="Times New Roman" w:ascii="Times New Roman" w:hAnsi="Times New Roman"/>
+        <w:t>Enhancement – “Do you know enough to enhance a feature?”</w:t>
+      </w:r>
+    </w:p>
+    <w:p>
+      <w:pPr>
+        <w:pStyle w:val="ListParagraph"/>
+        <w:numPr>
+          <w:ilvl w:val="0"/>
+          <w:numId w:val="1"/>
+        </w:numPr>
+        <w:spacing w:lineRule="auto" w:line="240" w:before="0" w:after="0"/>
+        <w:rPr>
+          <w:b/>
           <w:b/>
           <w:bCs/>
           <w:sz w:val="22"/>
           <w:szCs w:val="22"/>
         </w:rPr>
-        <w:t xml:space="preserve">Can you smooth a feature ...” </w:t>
+      </w:pPr>
+      <w:r>
+        <w:rPr>
+          <w:rFonts w:cs="Times New Roman" w:ascii="Times New Roman" w:hAnsi="Times New Roman"/>
+          <w:b/>
+          <w:bCs/>
+          <w:sz w:val="22"/>
+          <w:szCs w:val="22"/>
+        </w:rPr>
+        <w:t>Dimension change / Collapse – “Does dimensional change … remove unnecessary detail?”</w:t>
       </w:r>
     </w:p>
     <w:p>
@@ -506,17 +620,57 @@
           <w:sz w:val="22"/>
           <w:szCs w:val="22"/>
         </w:rPr>
-        <w:t>Displacement – “</w:t>
-      </w:r>
-      <w:r>
-        <w:rPr>
-          <w:rFonts w:cs="Times New Roman" w:ascii="Times New Roman" w:hAnsi="Times New Roman"/>
+        <w:t>Merging – “Keeping old classes creates too many/small units”</w:t>
+      </w:r>
+    </w:p>
+    <w:p>
+      <w:pPr>
+        <w:pStyle w:val="ListParagraph"/>
+        <w:numPr>
+          <w:ilvl w:val="0"/>
+          <w:numId w:val="1"/>
+        </w:numPr>
+        <w:spacing w:lineRule="auto" w:line="240" w:before="0" w:after="0"/>
+        <w:rPr>
+          <w:b/>
           <w:b/>
           <w:bCs/>
           <w:sz w:val="22"/>
           <w:szCs w:val="22"/>
         </w:rPr>
-        <w:t>Are features interfering?” Will displacement … make features easier to distinguish?</w:t>
+      </w:pPr>
+      <w:r>
+        <w:rPr>
+          <w:rFonts w:cs="Times New Roman" w:ascii="Times New Roman" w:hAnsi="Times New Roman"/>
+          <w:b/>
+          <w:bCs/>
+          <w:sz w:val="22"/>
+          <w:szCs w:val="22"/>
+        </w:rPr>
+        <w:t>Classification – “structure of the message” how the message is projected to readers.</w:t>
+      </w:r>
+    </w:p>
+    <w:p>
+      <w:pPr>
+        <w:pStyle w:val="ListParagraph"/>
+        <w:numPr>
+          <w:ilvl w:val="0"/>
+          <w:numId w:val="0"/>
+        </w:numPr>
+        <w:spacing w:lineRule="auto" w:line="240" w:before="0" w:after="0"/>
+        <w:ind w:left="1440" w:hanging="0"/>
+        <w:rPr>
+          <w:rFonts w:ascii="Times New Roman" w:hAnsi="Times New Roman" w:cs="Times New Roman"/>
+          <w:sz w:val="24"/>
+          <w:szCs w:val="24"/>
+        </w:rPr>
+      </w:pPr>
+      <w:r>
+        <w:rPr>
+          <w:rFonts w:cs="Times New Roman" w:ascii="Times New Roman" w:hAnsi="Times New Roman"/>
+          <w:sz w:val="24"/>
+          <w:szCs w:val="24"/>
+        </w:rPr>
       </w:r>
     </w:p>
     <w:p>
@@ -526,7 +680,54 @@
           <w:ilvl w:val="0"/>
           <w:numId w:val="1"/>
         </w:numPr>
-        <w:spacing w:lineRule="auto" w:line="240" w:before="0" w:after="0"/>
+        <w:rPr/>
+      </w:pPr>
+      <w:r>
+        <w:rPr>
+          <w:rFonts w:cs="Times New Roman" w:ascii="Times New Roman" w:hAnsi="Times New Roman"/>
+          <w:sz w:val="24"/>
+          <w:szCs w:val="24"/>
+        </w:rPr>
+        <w:t xml:space="preserve">How can </w:t>
+      </w:r>
+      <w:r>
+        <w:rPr>
+          <w:rFonts w:cs="Times New Roman" w:ascii="Times New Roman" w:hAnsi="Times New Roman"/>
+          <w:sz w:val="24"/>
+          <w:szCs w:val="24"/>
+          <w:lang w:eastAsia="ko-KR"/>
+        </w:rPr>
+        <w:t>you</w:t>
+      </w:r>
+      <w:r>
+        <w:rPr>
+          <w:rFonts w:cs="Times New Roman" w:ascii="Times New Roman" w:hAnsi="Times New Roman"/>
+          <w:sz w:val="24"/>
+          <w:szCs w:val="24"/>
+        </w:rPr>
+        <w:t xml:space="preserve"> evaluate a map design in terms of map elements, layout, and composition?</w:t>
+      </w:r>
+    </w:p>
+    <w:p>
+      <w:pPr>
+        <w:pStyle w:val="ListParagraph"/>
+        <w:rPr>
+          <w:rFonts w:ascii="Times New Roman" w:hAnsi="Times New Roman" w:cs="Times New Roman"/>
+          <w:sz w:val="24"/>
+          <w:szCs w:val="24"/>
+        </w:rPr>
+      </w:pPr>
+      <w:r>
+        <w:rPr>
+          <w:rFonts w:cs="Times New Roman" w:ascii="Times New Roman" w:hAnsi="Times New Roman"/>
+          <w:sz w:val="24"/>
+          <w:szCs w:val="24"/>
+        </w:rPr>
+      </w:r>
+    </w:p>
+    <w:p>
+      <w:pPr>
+        <w:pStyle w:val="ListParagraph"/>
         <w:rPr>
           <w:b/>
           <w:b/>
@@ -543,17 +744,146 @@
           <w:sz w:val="22"/>
           <w:szCs w:val="22"/>
         </w:rPr>
-        <w:t>Enhancement – “</w:t>
-      </w:r>
-      <w:r>
-        <w:rPr>
-          <w:rFonts w:cs="Times New Roman" w:ascii="Times New Roman" w:hAnsi="Times New Roman"/>
-          <w:b/>
-          <w:bCs/>
+        <w:t>Map elements combine to make a useful map</w:t>
+      </w:r>
+    </w:p>
+    <w:p>
+      <w:pPr>
+        <w:pStyle w:val="ListParagraph"/>
+        <w:numPr>
+          <w:ilvl w:val="0"/>
+          <w:numId w:val="3"/>
+        </w:numPr>
+        <w:rPr>
           <w:sz w:val="22"/>
           <w:szCs w:val="22"/>
         </w:rPr>
-        <w:t>Do you know enough to enhance a feature?”</w:t>
+      </w:pPr>
+      <w:r>
+        <w:rPr>
+          <w:rFonts w:cs="Times New Roman" w:ascii="Times New Roman" w:hAnsi="Times New Roman"/>
+          <w:sz w:val="22"/>
+          <w:szCs w:val="22"/>
+        </w:rPr>
+        <w:t>Require appropriate selection and use of Title, Legend,</w:t>
+      </w:r>
+    </w:p>
+    <w:p>
+      <w:pPr>
+        <w:pStyle w:val="ListParagraph"/>
+        <w:numPr>
+          <w:ilvl w:val="0"/>
+          <w:numId w:val="0"/>
+        </w:numPr>
+        <w:ind w:left="2160" w:hanging="0"/>
+        <w:rPr>
+          <w:sz w:val="22"/>
+          <w:szCs w:val="22"/>
+        </w:rPr>
+      </w:pPr>
+      <w:r>
+        <w:rPr>
+          <w:rFonts w:cs="Times New Roman" w:ascii="Times New Roman" w:hAnsi="Times New Roman"/>
+          <w:sz w:val="22"/>
+          <w:szCs w:val="22"/>
+        </w:rPr>
+        <w:t>Orientation, Explanatory text, Scale, Source, Inset/Location map,</w:t>
+      </w:r>
+    </w:p>
+    <w:p>
+      <w:pPr>
+        <w:pStyle w:val="ListParagraph"/>
+        <w:rPr>
+          <w:sz w:val="22"/>
+          <w:szCs w:val="22"/>
+        </w:rPr>
+      </w:pPr>
+      <w:r>
+        <w:rPr>
+          <w:rFonts w:cs="Times New Roman" w:ascii="Times New Roman" w:hAnsi="Times New Roman"/>
+          <w:sz w:val="22"/>
+          <w:szCs w:val="22"/>
+        </w:rPr>
+        <w:tab/>
+        <w:t>and Borders</w:t>
+      </w:r>
+    </w:p>
+    <w:p>
+      <w:pPr>
+        <w:pStyle w:val="ListParagraph"/>
+        <w:rPr>
+          <w:rFonts w:ascii="Times New Roman" w:hAnsi="Times New Roman" w:cs="Times New Roman"/>
+        </w:rPr>
+      </w:pPr>
+      <w:r>
+        <w:rPr>
+          <w:rFonts w:cs="Times New Roman" w:ascii="Times New Roman" w:hAnsi="Times New Roman"/>
+        </w:rPr>
+      </w:r>
+    </w:p>
+    <w:p>
+      <w:pPr>
+        <w:pStyle w:val="ListParagraph"/>
+        <w:rPr>
+          <w:b/>
+          <w:b/>
+          <w:bCs/>
+          <w:sz w:val="22"/>
+          <w:szCs w:val="22"/>
+        </w:rPr>
+      </w:pPr>
+      <w:r>
+        <w:rPr>
+          <w:rFonts w:cs="Times New Roman" w:ascii="Times New Roman" w:hAnsi="Times New Roman"/>
+          <w:b/>
+          <w:bCs/>
+          <w:sz w:val="22"/>
+          <w:szCs w:val="22"/>
+        </w:rPr>
+        <w:t xml:space="preserve">Map layout </w:t>
+      </w:r>
+    </w:p>
+    <w:p>
+      <w:pPr>
+        <w:pStyle w:val="ListParagraph"/>
+        <w:numPr>
+          <w:ilvl w:val="0"/>
+          <w:numId w:val="2"/>
+        </w:numPr>
+        <w:rPr>
+          <w:sz w:val="22"/>
+          <w:szCs w:val="22"/>
+        </w:rPr>
+      </w:pPr>
+      <w:r>
+        <w:rPr>
+          <w:rFonts w:cs="Times New Roman" w:ascii="Times New Roman" w:hAnsi="Times New Roman"/>
+          <w:sz w:val="22"/>
+          <w:szCs w:val="22"/>
+        </w:rPr>
+        <w:t xml:space="preserve">Optical center, eye movement, sight lines, and balance </w:t>
+      </w:r>
+    </w:p>
+    <w:p>
+      <w:pPr>
+        <w:pStyle w:val="ListParagraph"/>
+        <w:numPr>
+          <w:ilvl w:val="0"/>
+          <w:numId w:val="0"/>
+        </w:numPr>
+        <w:ind w:left="2160" w:hanging="0"/>
+        <w:rPr>
+          <w:rFonts w:ascii="Times New Roman" w:hAnsi="Times New Roman" w:cs="Times New Roman"/>
+          <w:sz w:val="24"/>
+          <w:szCs w:val="24"/>
+        </w:rPr>
+      </w:pPr>
+      <w:r>
+        <w:rPr>
+          <w:rFonts w:cs="Times New Roman" w:ascii="Times New Roman" w:hAnsi="Times New Roman"/>
+          <w:sz w:val="24"/>
+          <w:szCs w:val="24"/>
+        </w:rPr>
       </w:r>
     </w:p>
     <w:p>
@@ -563,11 +893,64 @@
           <w:ilvl w:val="0"/>
           <w:numId w:val="1"/>
         </w:numPr>
-        <w:spacing w:lineRule="auto" w:line="240" w:before="0" w:after="0"/>
-        <w:rPr>
-          <w:b/>
-          <w:b/>
-          <w:bCs/>
+        <w:rPr/>
+      </w:pPr>
+      <w:r>
+        <w:rPr>
+          <w:rFonts w:cs="Times New Roman" w:ascii="Times New Roman" w:hAnsi="Times New Roman"/>
+          <w:sz w:val="24"/>
+          <w:szCs w:val="24"/>
+        </w:rPr>
+        <w:t>What are the concepts of Gestalt Principles, visual hierarchy, figure-ground organization, contrast, visual balance, and internal organization? How can we effec</w:t>
+      </w:r>
+      <w:r>
+        <w:rPr>
+          <w:rFonts w:cs="Times New Roman" w:ascii="Times New Roman" w:hAnsi="Times New Roman"/>
+          <w:sz w:val="24"/>
+          <w:szCs w:val="24"/>
+          <w:lang w:eastAsia="ko-KR"/>
+        </w:rPr>
+        <w:t>t</w:t>
+      </w:r>
+      <w:r>
+        <w:rPr>
+          <w:rFonts w:cs="Times New Roman" w:ascii="Times New Roman" w:hAnsi="Times New Roman"/>
+          <w:sz w:val="24"/>
+          <w:szCs w:val="24"/>
+        </w:rPr>
+        <w:t>ively utilize/interpret them in mapping (refer the figures in the lecture note 10)?</w:t>
+      </w:r>
+    </w:p>
+    <w:p>
+      <w:pPr>
+        <w:pStyle w:val="ListParagraph"/>
+        <w:numPr>
+          <w:ilvl w:val="0"/>
+          <w:numId w:val="0"/>
+        </w:numPr>
+        <w:ind w:left="1440" w:hanging="0"/>
+        <w:rPr>
+          <w:rFonts w:ascii="Times New Roman" w:hAnsi="Times New Roman" w:cs="Times New Roman"/>
+          <w:sz w:val="24"/>
+          <w:szCs w:val="24"/>
+        </w:rPr>
+      </w:pPr>
+      <w:r>
+        <w:rPr>
+          <w:rFonts w:cs="Times New Roman" w:ascii="Times New Roman" w:hAnsi="Times New Roman"/>
+          <w:sz w:val="24"/>
+          <w:szCs w:val="24"/>
+        </w:rPr>
+      </w:r>
+    </w:p>
+    <w:p>
+      <w:pPr>
+        <w:pStyle w:val="ListParagraph"/>
+        <w:numPr>
+          <w:ilvl w:val="1"/>
+          <w:numId w:val="1"/>
+        </w:numPr>
+        <w:rPr>
           <w:sz w:val="22"/>
           <w:szCs w:val="22"/>
         </w:rPr>
@@ -580,18 +963,25 @@
           <w:sz w:val="22"/>
           <w:szCs w:val="22"/>
         </w:rPr>
-        <w:t xml:space="preserve">Dimension change / </w:t>
-      </w:r>
-      <w:r>
-        <w:rPr>
-          <w:rFonts w:cs="Times New Roman" w:ascii="Times New Roman" w:hAnsi="Times New Roman"/>
+        <w:t>The meaning of graphic symbols as “unified whole”,</w:t>
+      </w:r>
+    </w:p>
+    <w:p>
+      <w:pPr>
+        <w:pStyle w:val="ListParagraph"/>
+        <w:numPr>
+          <w:ilvl w:val="0"/>
+          <w:numId w:val="0"/>
+        </w:numPr>
+        <w:ind w:left="2160" w:hanging="0"/>
+        <w:rPr>
+          <w:b/>
           <w:b/>
           <w:bCs/>
           <w:sz w:val="22"/>
           <w:szCs w:val="22"/>
         </w:rPr>
-        <w:t xml:space="preserve">Collapse – </w:t>
-      </w:r>
+      </w:pPr>
       <w:r>
         <w:rPr>
           <w:rFonts w:cs="Times New Roman" w:ascii="Times New Roman" w:hAnsi="Times New Roman"/>
@@ -600,7 +990,342 @@
           <w:sz w:val="22"/>
           <w:szCs w:val="22"/>
         </w:rPr>
-        <w:t>“Does dimensional change … remove unnecessary detail?”</w:t>
+        <w:t>or a visual group</w:t>
+      </w:r>
+    </w:p>
+    <w:p>
+      <w:pPr>
+        <w:pStyle w:val="ListParagraph"/>
+        <w:numPr>
+          <w:ilvl w:val="1"/>
+          <w:numId w:val="1"/>
+        </w:numPr>
+        <w:rPr>
+          <w:b/>
+          <w:b/>
+          <w:bCs/>
+          <w:sz w:val="22"/>
+          <w:szCs w:val="22"/>
+        </w:rPr>
+      </w:pPr>
+      <w:r>
+        <w:rPr>
+          <w:rFonts w:cs="Times New Roman" w:ascii="Times New Roman" w:hAnsi="Times New Roman"/>
+          <w:b/>
+          <w:bCs/>
+          <w:sz w:val="22"/>
+          <w:szCs w:val="22"/>
+        </w:rPr>
+        <w:t>Closure, Common fate, Contunuity, Figure-ground, Proximity, Similarity</w:t>
+      </w:r>
+    </w:p>
+    <w:p>
+      <w:pPr>
+        <w:pStyle w:val="ListParagraph"/>
+        <w:numPr>
+          <w:ilvl w:val="0"/>
+          <w:numId w:val="0"/>
+        </w:numPr>
+        <w:ind w:left="2160" w:hanging="0"/>
+        <w:rPr>
+          <w:b/>
+          <w:b/>
+          <w:bCs/>
+          <w:sz w:val="22"/>
+          <w:szCs w:val="22"/>
+        </w:rPr>
+      </w:pPr>
+      <w:r>
+        <w:rPr>
+          <w:rFonts w:cs="Times New Roman" w:ascii="Times New Roman" w:hAnsi="Times New Roman"/>
+          <w:b/>
+          <w:bCs/>
+          <w:sz w:val="22"/>
+          <w:szCs w:val="22"/>
+        </w:rPr>
+        <w:t>Smallness/Area, Symmetry</w:t>
+      </w:r>
+    </w:p>
+    <w:p>
+      <w:pPr>
+        <w:pStyle w:val="ListParagraph"/>
+        <w:rPr>
+          <w:b/>
+          <w:b/>
+          <w:bCs/>
+          <w:sz w:val="22"/>
+          <w:szCs w:val="22"/>
+        </w:rPr>
+      </w:pPr>
+      <w:r>
+        <w:rPr>
+          <w:b/>
+          <w:bCs/>
+          <w:sz w:val="22"/>
+          <w:szCs w:val="22"/>
+        </w:rPr>
+      </w:r>
+    </w:p>
+    <w:p>
+      <w:pPr>
+        <w:pStyle w:val="ListParagraph"/>
+        <w:rPr>
+          <w:rFonts w:ascii="Times New Roman" w:hAnsi="Times New Roman"/>
+          <w:b/>
+          <w:b/>
+          <w:bCs/>
+        </w:rPr>
+      </w:pPr>
+      <w:r>
+        <w:rPr>
+          <w:rFonts w:ascii="Times New Roman" w:hAnsi="Times New Roman"/>
+          <w:b/>
+          <w:bCs/>
+        </w:rPr>
+        <w:t>Figure-Ground Organization</w:t>
+      </w:r>
+    </w:p>
+    <w:p>
+      <w:pPr>
+        <w:pStyle w:val="ListParagraph"/>
+        <w:numPr>
+          <w:ilvl w:val="0"/>
+          <w:numId w:val="4"/>
+        </w:numPr>
+        <w:rPr>
+          <w:rFonts w:ascii="Times New Roman" w:hAnsi="Times New Roman"/>
+          <w:b/>
+          <w:b/>
+          <w:bCs/>
+        </w:rPr>
+      </w:pPr>
+      <w:r>
+        <w:rPr>
+          <w:rFonts w:ascii="Times New Roman" w:hAnsi="Times New Roman"/>
+          <w:b/>
+          <w:bCs/>
+        </w:rPr>
+        <w:t>A way of organizing perception into a hierarchy of figures</w:t>
+      </w:r>
+    </w:p>
+    <w:p>
+      <w:pPr>
+        <w:pStyle w:val="ListParagraph"/>
+        <w:numPr>
+          <w:ilvl w:val="0"/>
+          <w:numId w:val="4"/>
+        </w:numPr>
+        <w:rPr>
+          <w:rFonts w:ascii="Times New Roman" w:hAnsi="Times New Roman"/>
+          <w:b/>
+          <w:b/>
+          <w:bCs/>
+        </w:rPr>
+      </w:pPr>
+      <w:r>
+        <w:rPr>
+          <w:rFonts w:ascii="Times New Roman" w:hAnsi="Times New Roman"/>
+          <w:b/>
+          <w:bCs/>
+        </w:rPr>
+        <w:t>and grounds</w:t>
+      </w:r>
+    </w:p>
+    <w:p>
+      <w:pPr>
+        <w:pStyle w:val="ListParagraph"/>
+        <w:numPr>
+          <w:ilvl w:val="0"/>
+          <w:numId w:val="4"/>
+        </w:numPr>
+        <w:rPr>
+          <w:rFonts w:ascii="Times New Roman" w:hAnsi="Times New Roman"/>
+          <w:b/>
+          <w:b/>
+          <w:bCs/>
+        </w:rPr>
+      </w:pPr>
+      <w:r>
+        <w:rPr>
+          <w:rFonts w:ascii="Times New Roman" w:hAnsi="Times New Roman"/>
+          <w:b/>
+          <w:bCs/>
+        </w:rPr>
+        <w:t>Figures: things that are more important and dominating</w:t>
+      </w:r>
+    </w:p>
+    <w:p>
+      <w:pPr>
+        <w:pStyle w:val="ListParagraph"/>
+        <w:numPr>
+          <w:ilvl w:val="0"/>
+          <w:numId w:val="4"/>
+        </w:numPr>
+        <w:rPr>
+          <w:rFonts w:ascii="Times New Roman" w:hAnsi="Times New Roman"/>
+          <w:b/>
+          <w:b/>
+          <w:bCs/>
+        </w:rPr>
+      </w:pPr>
+      <w:r>
+        <w:rPr>
+          <w:rFonts w:ascii="Times New Roman" w:hAnsi="Times New Roman"/>
+          <w:b/>
+          <w:bCs/>
+        </w:rPr>
+        <w:t>Ground: things that are less important</w:t>
+      </w:r>
+    </w:p>
+    <w:p>
+      <w:pPr>
+        <w:pStyle w:val="ListParagraph"/>
+        <w:numPr>
+          <w:ilvl w:val="0"/>
+          <w:numId w:val="4"/>
+        </w:numPr>
+        <w:rPr/>
+      </w:pPr>
+      <w:r>
+        <w:rPr>
+          <w:rFonts w:ascii="Times New Roman" w:hAnsi="Times New Roman"/>
+          <w:b/>
+          <w:bCs/>
+          <w:highlight w:val="yellow"/>
+        </w:rPr>
+        <w:t>Planar Organization: Visual Balance within a level</w:t>
+      </w:r>
+    </w:p>
+    <w:p>
+      <w:pPr>
+        <w:pStyle w:val="ListParagraph"/>
+        <w:numPr>
+          <w:ilvl w:val="0"/>
+          <w:numId w:val="4"/>
+        </w:numPr>
+        <w:rPr>
+          <w:rFonts w:ascii="Times New Roman" w:hAnsi="Times New Roman"/>
+          <w:b/>
+          <w:b/>
+          <w:bCs/>
+        </w:rPr>
+      </w:pPr>
+      <w:r>
+        <w:rPr>
+          <w:rFonts w:ascii="Times New Roman" w:hAnsi="Times New Roman"/>
+          <w:b/>
+          <w:bCs/>
+        </w:rPr>
+        <w:t>Location of features</w:t>
+      </w:r>
+    </w:p>
+    <w:p>
+      <w:pPr>
+        <w:pStyle w:val="ListParagraph"/>
+        <w:numPr>
+          <w:ilvl w:val="0"/>
+          <w:numId w:val="4"/>
+        </w:numPr>
+        <w:rPr>
+          <w:rFonts w:ascii="Times New Roman" w:hAnsi="Times New Roman"/>
+          <w:b/>
+          <w:b/>
+          <w:bCs/>
+        </w:rPr>
+      </w:pPr>
+      <w:r>
+        <w:rPr>
+          <w:rFonts w:ascii="Times New Roman" w:hAnsi="Times New Roman"/>
+          <w:b/>
+          <w:bCs/>
+        </w:rPr>
+        <w:t>Size</w:t>
+      </w:r>
+    </w:p>
+    <w:p>
+      <w:pPr>
+        <w:pStyle w:val="ListParagraph"/>
+        <w:numPr>
+          <w:ilvl w:val="0"/>
+          <w:numId w:val="4"/>
+        </w:numPr>
+        <w:rPr>
+          <w:rFonts w:ascii="Times New Roman" w:hAnsi="Times New Roman"/>
+          <w:b/>
+          <w:b/>
+          <w:bCs/>
+        </w:rPr>
+      </w:pPr>
+      <w:r>
+        <w:rPr>
+          <w:rFonts w:ascii="Times New Roman" w:hAnsi="Times New Roman"/>
+          <w:b/>
+          <w:bCs/>
+        </w:rPr>
+        <w:t>Color, interest, and isolation</w:t>
+      </w:r>
+    </w:p>
+    <w:p>
+      <w:pPr>
+        <w:pStyle w:val="ListParagraph"/>
+        <w:numPr>
+          <w:ilvl w:val="0"/>
+          <w:numId w:val="4"/>
+        </w:numPr>
+        <w:rPr>
+          <w:rFonts w:ascii="Times New Roman" w:hAnsi="Times New Roman"/>
+          <w:b/>
+          <w:b/>
+          <w:bCs/>
+        </w:rPr>
+      </w:pPr>
+      <w:r>
+        <w:rPr>
+          <w:rFonts w:ascii="Times New Roman" w:hAnsi="Times New Roman"/>
+          <w:b/>
+          <w:bCs/>
+        </w:rPr>
+        <w:t>Shape</w:t>
+      </w:r>
+    </w:p>
+    <w:p>
+      <w:pPr>
+        <w:pStyle w:val="ListParagraph"/>
+        <w:numPr>
+          <w:ilvl w:val="0"/>
+          <w:numId w:val="0"/>
+        </w:numPr>
+        <w:ind w:left="2160" w:hanging="0"/>
+        <w:rPr>
+          <w:rFonts w:ascii="Times New Roman" w:hAnsi="Times New Roman"/>
+          <w:b/>
+          <w:b/>
+          <w:bCs/>
+        </w:rPr>
+      </w:pPr>
+      <w:r>
+        <w:rPr>
+          <w:rFonts w:ascii="Times New Roman" w:hAnsi="Times New Roman"/>
+          <w:b/>
+          <w:bCs/>
+        </w:rPr>
+      </w:r>
+    </w:p>
+    <w:p>
+      <w:pPr>
+        <w:pStyle w:val="ListParagraph"/>
+        <w:rPr>
+          <w:rFonts w:ascii="Times New Roman" w:hAnsi="Times New Roman" w:cs="Times New Roman"/>
+          <w:sz w:val="24"/>
+          <w:szCs w:val="24"/>
+        </w:rPr>
+      </w:pPr>
+      <w:r>
+        <w:rPr>
+          <w:rFonts w:cs="Times New Roman" w:ascii="Times New Roman" w:hAnsi="Times New Roman"/>
+          <w:sz w:val="24"/>
+          <w:szCs w:val="24"/>
+        </w:rPr>
       </w:r>
     </w:p>
     <w:p>
@@ -610,34 +1335,126 @@
           <w:ilvl w:val="0"/>
           <w:numId w:val="1"/>
         </w:numPr>
-        <w:spacing w:lineRule="auto" w:line="240" w:before="0" w:after="0"/>
-        <w:rPr>
-          <w:b/>
-          <w:b/>
-          <w:bCs/>
-          <w:sz w:val="22"/>
-          <w:szCs w:val="22"/>
-        </w:rPr>
-      </w:pPr>
-      <w:r>
-        <w:rPr>
-          <w:rFonts w:cs="Times New Roman" w:ascii="Times New Roman" w:hAnsi="Times New Roman"/>
-          <w:b/>
-          <w:bCs/>
-          <w:sz w:val="22"/>
-          <w:szCs w:val="22"/>
-        </w:rPr>
-        <w:t xml:space="preserve">Merging – </w:t>
-      </w:r>
-      <w:r>
-        <w:rPr>
-          <w:rFonts w:cs="Times New Roman" w:ascii="Times New Roman" w:hAnsi="Times New Roman"/>
-          <w:b/>
-          <w:bCs/>
-          <w:sz w:val="22"/>
-          <w:szCs w:val="22"/>
-        </w:rPr>
-        <w:t>“Keeping old classes creates too many/small units”</w:t>
+        <w:rPr/>
+      </w:pPr>
+      <w:r>
+        <w:rPr>
+          <w:rFonts w:cs="Times New Roman" w:ascii="Times New Roman" w:hAnsi="Times New Roman"/>
+          <w:sz w:val="24"/>
+          <w:szCs w:val="24"/>
+        </w:rPr>
+        <w:t>What are additive colors and subtractive colors? How can you make certain colors in RGB and CMYK color systems?</w:t>
+      </w:r>
+    </w:p>
+    <w:p>
+      <w:pPr>
+        <w:pStyle w:val="ListParagraph"/>
+        <w:rPr>
+          <w:rFonts w:ascii="Times New Roman" w:hAnsi="Times New Roman" w:cs="Times New Roman"/>
+          <w:sz w:val="24"/>
+          <w:szCs w:val="24"/>
+        </w:rPr>
+      </w:pPr>
+      <w:r>
+        <w:rPr>
+          <w:rFonts w:cs="Times New Roman" w:ascii="Times New Roman" w:hAnsi="Times New Roman"/>
+          <w:sz w:val="24"/>
+          <w:szCs w:val="24"/>
+        </w:rPr>
+      </w:r>
+    </w:p>
+    <w:p>
+      <w:pPr>
+        <w:pStyle w:val="ListParagraph"/>
+        <w:numPr>
+          <w:ilvl w:val="1"/>
+          <w:numId w:val="1"/>
+        </w:numPr>
+        <w:rPr>
+          <w:b/>
+          <w:b/>
+          <w:bCs/>
+        </w:rPr>
+      </w:pPr>
+      <w:r>
+        <w:rPr>
+          <w:rFonts w:cs="Times New Roman" w:ascii="Times New Roman" w:hAnsi="Times New Roman"/>
+          <w:b/>
+          <w:bCs/>
+          <w:sz w:val="24"/>
+          <w:szCs w:val="24"/>
+        </w:rPr>
+        <w:t>Overlap red,green,blue, to get other hues of color (additive colors)</w:t>
+      </w:r>
+    </w:p>
+    <w:p>
+      <w:pPr>
+        <w:pStyle w:val="ListParagraph"/>
+        <w:numPr>
+          <w:ilvl w:val="1"/>
+          <w:numId w:val="1"/>
+        </w:numPr>
+        <w:rPr>
+          <w:b/>
+          <w:b/>
+          <w:bCs/>
+        </w:rPr>
+      </w:pPr>
+      <w:r>
+        <w:rPr>
+          <w:rFonts w:cs="Times New Roman" w:ascii="Times New Roman" w:hAnsi="Times New Roman"/>
+          <w:b/>
+          <w:bCs/>
+          <w:sz w:val="24"/>
+          <w:szCs w:val="24"/>
+        </w:rPr>
+        <w:t>Reverse Cyan, magenta, yellow for (subtractive colors)</w:t>
+      </w:r>
+    </w:p>
+    <w:p>
+      <w:pPr>
+        <w:pStyle w:val="ListParagraph"/>
+        <w:numPr>
+          <w:ilvl w:val="1"/>
+          <w:numId w:val="1"/>
+        </w:numPr>
+        <w:rPr>
+          <w:b/>
+          <w:b/>
+          <w:bCs/>
+        </w:rPr>
+      </w:pPr>
+      <w:r>
+        <w:rPr>
+          <w:rFonts w:cs="Times New Roman" w:ascii="Times New Roman" w:hAnsi="Times New Roman"/>
+          <w:b/>
+          <w:bCs/>
+          <w:sz w:val="24"/>
+          <w:szCs w:val="24"/>
+        </w:rPr>
+        <w:t>adding black, or subtracting black colors (0,0,0)</w:t>
+      </w:r>
+    </w:p>
+    <w:p>
+      <w:pPr>
+        <w:pStyle w:val="ListParagraph"/>
+        <w:numPr>
+          <w:ilvl w:val="0"/>
+          <w:numId w:val="0"/>
+        </w:numPr>
+        <w:ind w:left="2160" w:hanging="0"/>
+        <w:rPr>
+          <w:rFonts w:ascii="Times New Roman" w:hAnsi="Times New Roman" w:cs="Times New Roman"/>
+          <w:sz w:val="24"/>
+          <w:szCs w:val="24"/>
+        </w:rPr>
+      </w:pPr>
+      <w:r>
+        <w:rPr>
+          <w:rFonts w:cs="Times New Roman" w:ascii="Times New Roman" w:hAnsi="Times New Roman"/>
+          <w:sz w:val="24"/>
+          <w:szCs w:val="24"/>
+        </w:rPr>
       </w:r>
     </w:p>
     <w:p>
@@ -647,45 +1464,20 @@
           <w:ilvl w:val="0"/>
           <w:numId w:val="1"/>
         </w:numPr>
-        <w:spacing w:lineRule="auto" w:line="240" w:before="0" w:after="0"/>
-        <w:rPr>
-          <w:b/>
-          <w:b/>
-          <w:bCs/>
-          <w:sz w:val="22"/>
-          <w:szCs w:val="22"/>
-        </w:rPr>
-      </w:pPr>
-      <w:r>
-        <w:rPr>
-          <w:rFonts w:cs="Times New Roman" w:ascii="Times New Roman" w:hAnsi="Times New Roman"/>
-          <w:b/>
-          <w:bCs/>
-          <w:sz w:val="22"/>
-          <w:szCs w:val="22"/>
-        </w:rPr>
-        <w:t xml:space="preserve">Classification – </w:t>
-      </w:r>
-      <w:r>
-        <w:rPr>
-          <w:rFonts w:cs="Times New Roman" w:ascii="Times New Roman" w:hAnsi="Times New Roman"/>
-          <w:b/>
-          <w:bCs/>
-          <w:sz w:val="22"/>
-          <w:szCs w:val="22"/>
-        </w:rPr>
-        <w:t>“structure of the message” how the message is projected to readers.</w:t>
-      </w:r>
-    </w:p>
-    <w:p>
-      <w:pPr>
-        <w:pStyle w:val="ListParagraph"/>
-        <w:numPr>
-          <w:ilvl w:val="0"/>
-          <w:numId w:val="0"/>
-        </w:numPr>
-        <w:spacing w:lineRule="auto" w:line="240" w:before="0" w:after="0"/>
-        <w:ind w:left="1440" w:hanging="0"/>
+        <w:rPr/>
+      </w:pPr>
+      <w:r>
+        <w:rPr>
+          <w:rFonts w:cs="Times New Roman" w:ascii="Times New Roman" w:hAnsi="Times New Roman"/>
+          <w:sz w:val="24"/>
+          <w:szCs w:val="24"/>
+        </w:rPr>
+        <w:t>What are four classification methods? Think about when each type of the classification methods would be useful.</w:t>
+      </w:r>
+    </w:p>
+    <w:p>
+      <w:pPr>
+        <w:pStyle w:val="ListParagraph"/>
         <w:rPr>
           <w:rFonts w:ascii="Times New Roman" w:hAnsi="Times New Roman" w:cs="Times New Roman"/>
           <w:sz w:val="24"/>
@@ -694,804 +1486,10 @@
       </w:pPr>
       <w:r>
         <w:rPr>
-          <w:b/>
-          <w:bCs/>
-        </w:rPr>
-      </w:r>
-    </w:p>
-    <w:p>
-      <w:pPr>
-        <w:pStyle w:val="ListParagraph"/>
-        <w:numPr>
-          <w:ilvl w:val="0"/>
-          <w:numId w:val="1"/>
-        </w:numPr>
-        <w:rPr/>
-      </w:pPr>
-      <w:r>
-        <w:rPr>
-          <w:rFonts w:cs="Times New Roman" w:ascii="Times New Roman" w:hAnsi="Times New Roman"/>
-          <w:sz w:val="24"/>
-          <w:szCs w:val="24"/>
-        </w:rPr>
-        <w:t xml:space="preserve">How can </w:t>
-      </w:r>
-      <w:r>
-        <w:rPr>
-          <w:rFonts w:cs="Times New Roman" w:ascii="Times New Roman" w:hAnsi="Times New Roman"/>
-          <w:sz w:val="24"/>
-          <w:szCs w:val="24"/>
-          <w:lang w:eastAsia="ko-KR"/>
-        </w:rPr>
-        <w:t>you</w:t>
-      </w:r>
-      <w:r>
-        <w:rPr>
-          <w:rFonts w:cs="Times New Roman" w:ascii="Times New Roman" w:hAnsi="Times New Roman"/>
-          <w:sz w:val="24"/>
-          <w:szCs w:val="24"/>
-        </w:rPr>
-        <w:t xml:space="preserve"> evaluate a map design in terms of map elements, layout, and composition?</w:t>
-      </w:r>
-    </w:p>
-    <w:p>
-      <w:pPr>
-        <w:pStyle w:val="ListParagraph"/>
-        <w:rPr>
-          <w:rFonts w:ascii="Times New Roman" w:hAnsi="Times New Roman" w:cs="Times New Roman"/>
-          <w:sz w:val="24"/>
-          <w:szCs w:val="24"/>
-        </w:rPr>
-      </w:pPr>
-      <w:r>
-        <w:rPr/>
-      </w:r>
-    </w:p>
-    <w:p>
-      <w:pPr>
-        <w:pStyle w:val="ListParagraph"/>
-        <w:rPr>
-          <w:b/>
-          <w:b/>
-          <w:bCs/>
-          <w:sz w:val="22"/>
-          <w:szCs w:val="22"/>
-        </w:rPr>
-      </w:pPr>
-      <w:r>
-        <w:rPr>
-          <w:rFonts w:cs="Times New Roman" w:ascii="Times New Roman" w:hAnsi="Times New Roman"/>
-          <w:b/>
-          <w:bCs/>
-          <w:sz w:val="22"/>
-          <w:szCs w:val="22"/>
-        </w:rPr>
-        <w:t>Map elements combine to make a useful map</w:t>
-      </w:r>
-    </w:p>
-    <w:p>
-      <w:pPr>
-        <w:pStyle w:val="ListParagraph"/>
-        <w:numPr>
-          <w:ilvl w:val="0"/>
-          <w:numId w:val="3"/>
-        </w:numPr>
-        <w:rPr>
-          <w:sz w:val="22"/>
-          <w:szCs w:val="22"/>
-        </w:rPr>
-      </w:pPr>
-      <w:r>
-        <w:rPr>
-          <w:rFonts w:cs="Times New Roman" w:ascii="Times New Roman" w:hAnsi="Times New Roman"/>
-          <w:sz w:val="22"/>
-          <w:szCs w:val="22"/>
-        </w:rPr>
-        <w:t>Require appropriate selection and use of Title, Legend,</w:t>
-      </w:r>
-    </w:p>
-    <w:p>
-      <w:pPr>
-        <w:pStyle w:val="ListParagraph"/>
-        <w:numPr>
-          <w:ilvl w:val="0"/>
-          <w:numId w:val="0"/>
-        </w:numPr>
-        <w:ind w:left="2160" w:hanging="0"/>
-        <w:rPr>
-          <w:sz w:val="22"/>
-          <w:szCs w:val="22"/>
-        </w:rPr>
-      </w:pPr>
-      <w:r>
-        <w:rPr>
-          <w:rFonts w:cs="Times New Roman" w:ascii="Times New Roman" w:hAnsi="Times New Roman"/>
-          <w:sz w:val="22"/>
-          <w:szCs w:val="22"/>
-        </w:rPr>
-        <w:t>Orientation, Explanatory text, Scale, Source, Inset/Location map,</w:t>
-      </w:r>
-    </w:p>
-    <w:p>
-      <w:pPr>
-        <w:pStyle w:val="ListParagraph"/>
-        <w:rPr>
-          <w:sz w:val="22"/>
-          <w:szCs w:val="22"/>
-        </w:rPr>
-      </w:pPr>
-      <w:r>
-        <w:rPr>
-          <w:rFonts w:cs="Times New Roman" w:ascii="Times New Roman" w:hAnsi="Times New Roman"/>
-          <w:sz w:val="22"/>
-          <w:szCs w:val="22"/>
-        </w:rPr>
-        <w:tab/>
-        <w:t>and Borders</w:t>
-      </w:r>
-    </w:p>
-    <w:p>
-      <w:pPr>
-        <w:pStyle w:val="ListParagraph"/>
-        <w:rPr>
-          <w:rFonts w:ascii="Times New Roman" w:hAnsi="Times New Roman" w:cs="Times New Roman"/>
-        </w:rPr>
-      </w:pPr>
-      <w:r>
-        <w:rPr>
-          <w:sz w:val="22"/>
-          <w:szCs w:val="22"/>
-        </w:rPr>
-      </w:r>
-    </w:p>
-    <w:p>
-      <w:pPr>
-        <w:pStyle w:val="ListParagraph"/>
-        <w:rPr>
-          <w:b/>
-          <w:b/>
-          <w:bCs/>
-          <w:sz w:val="22"/>
-          <w:szCs w:val="22"/>
-        </w:rPr>
-      </w:pPr>
-      <w:r>
-        <w:rPr>
-          <w:rFonts w:cs="Times New Roman" w:ascii="Times New Roman" w:hAnsi="Times New Roman"/>
-          <w:b/>
-          <w:bCs/>
-          <w:sz w:val="22"/>
-          <w:szCs w:val="22"/>
-        </w:rPr>
-        <w:t xml:space="preserve">Map layout </w:t>
-      </w:r>
-    </w:p>
-    <w:p>
-      <w:pPr>
-        <w:pStyle w:val="ListParagraph"/>
-        <w:numPr>
-          <w:ilvl w:val="0"/>
-          <w:numId w:val="2"/>
-        </w:numPr>
-        <w:rPr>
-          <w:sz w:val="22"/>
-          <w:szCs w:val="22"/>
-        </w:rPr>
-      </w:pPr>
-      <w:r>
-        <w:rPr>
-          <w:rFonts w:cs="Times New Roman" w:ascii="Times New Roman" w:hAnsi="Times New Roman"/>
-          <w:sz w:val="22"/>
-          <w:szCs w:val="22"/>
-        </w:rPr>
-        <w:t xml:space="preserve">Optical center, eye movement, sight lines, and balance </w:t>
-      </w:r>
-    </w:p>
-    <w:p>
-      <w:pPr>
-        <w:pStyle w:val="ListParagraph"/>
-        <w:numPr>
-          <w:ilvl w:val="0"/>
-          <w:numId w:val="0"/>
-        </w:numPr>
-        <w:ind w:left="2160" w:hanging="0"/>
-        <w:rPr>
-          <w:rFonts w:ascii="Times New Roman" w:hAnsi="Times New Roman" w:cs="Times New Roman"/>
-          <w:sz w:val="24"/>
-          <w:szCs w:val="24"/>
-        </w:rPr>
-      </w:pPr>
-      <w:r>
-        <w:rPr/>
-      </w:r>
-    </w:p>
-    <w:p>
-      <w:pPr>
-        <w:pStyle w:val="ListParagraph"/>
-        <w:numPr>
-          <w:ilvl w:val="0"/>
-          <w:numId w:val="1"/>
-        </w:numPr>
-        <w:rPr/>
-      </w:pPr>
-      <w:r>
-        <w:rPr>
-          <w:rFonts w:cs="Times New Roman" w:ascii="Times New Roman" w:hAnsi="Times New Roman"/>
-          <w:sz w:val="24"/>
-          <w:szCs w:val="24"/>
-        </w:rPr>
-        <w:t>What are the concepts of Gestalt Principles, visual hierarchy, figure-ground organization, contrast, visual balance, and internal organization? How can we effec</w:t>
-      </w:r>
-      <w:r>
-        <w:rPr>
-          <w:rFonts w:cs="Times New Roman" w:ascii="Times New Roman" w:hAnsi="Times New Roman"/>
-          <w:sz w:val="24"/>
-          <w:szCs w:val="24"/>
-          <w:lang w:eastAsia="ko-KR"/>
-        </w:rPr>
-        <w:t>t</w:t>
-      </w:r>
-      <w:r>
-        <w:rPr>
-          <w:rFonts w:cs="Times New Roman" w:ascii="Times New Roman" w:hAnsi="Times New Roman"/>
-          <w:sz w:val="24"/>
-          <w:szCs w:val="24"/>
-        </w:rPr>
-        <w:t>ively utilize/interpret them in mapping (refer the figures in the lecture note 10)?</w:t>
-      </w:r>
-    </w:p>
-    <w:p>
-      <w:pPr>
-        <w:pStyle w:val="ListParagraph"/>
-        <w:numPr>
-          <w:ilvl w:val="0"/>
-          <w:numId w:val="0"/>
-        </w:numPr>
-        <w:ind w:left="1440" w:hanging="0"/>
-        <w:rPr>
-          <w:rFonts w:ascii="Times New Roman" w:hAnsi="Times New Roman" w:cs="Times New Roman"/>
-          <w:sz w:val="24"/>
-          <w:szCs w:val="24"/>
-        </w:rPr>
-      </w:pPr>
-      <w:r>
-        <w:rPr/>
-      </w:r>
-    </w:p>
-    <w:p>
-      <w:pPr>
-        <w:pStyle w:val="ListParagraph"/>
-        <w:numPr>
-          <w:ilvl w:val="1"/>
-          <w:numId w:val="1"/>
-        </w:numPr>
-        <w:rPr>
-          <w:sz w:val="22"/>
-          <w:szCs w:val="22"/>
-        </w:rPr>
-      </w:pPr>
-      <w:r>
-        <w:rPr>
-          <w:rFonts w:cs="Times New Roman" w:ascii="Times New Roman" w:hAnsi="Times New Roman"/>
-          <w:b/>
-          <w:bCs/>
-          <w:sz w:val="22"/>
-          <w:szCs w:val="22"/>
-        </w:rPr>
-        <w:t>The meaning of graphic symbols as “unified whole”,</w:t>
-      </w:r>
-    </w:p>
-    <w:p>
-      <w:pPr>
-        <w:pStyle w:val="ListParagraph"/>
-        <w:numPr>
-          <w:ilvl w:val="0"/>
-          <w:numId w:val="0"/>
-        </w:numPr>
-        <w:ind w:left="2160" w:hanging="0"/>
-        <w:rPr>
-          <w:b/>
-          <w:b/>
-          <w:bCs/>
-          <w:sz w:val="22"/>
-          <w:szCs w:val="22"/>
-        </w:rPr>
-      </w:pPr>
-      <w:r>
-        <w:rPr>
-          <w:rFonts w:cs="Times New Roman" w:ascii="Times New Roman" w:hAnsi="Times New Roman"/>
-          <w:b/>
-          <w:bCs/>
-          <w:sz w:val="22"/>
-          <w:szCs w:val="22"/>
-        </w:rPr>
-        <w:t>or a visual group</w:t>
-      </w:r>
-    </w:p>
-    <w:p>
-      <w:pPr>
-        <w:pStyle w:val="ListParagraph"/>
-        <w:numPr>
-          <w:ilvl w:val="1"/>
-          <w:numId w:val="1"/>
-        </w:numPr>
-        <w:rPr>
-          <w:b/>
-          <w:b/>
-          <w:bCs/>
-          <w:sz w:val="22"/>
-          <w:szCs w:val="22"/>
-        </w:rPr>
-      </w:pPr>
-      <w:r>
-        <w:rPr>
-          <w:rFonts w:cs="Times New Roman" w:ascii="Times New Roman" w:hAnsi="Times New Roman"/>
-          <w:b/>
-          <w:bCs/>
-          <w:sz w:val="22"/>
-          <w:szCs w:val="22"/>
-        </w:rPr>
-        <w:t>Closure, Common fate, Contunuity, Figure-ground, Proximity, Similarity</w:t>
-      </w:r>
-    </w:p>
-    <w:p>
-      <w:pPr>
-        <w:pStyle w:val="ListParagraph"/>
-        <w:numPr>
-          <w:ilvl w:val="0"/>
-          <w:numId w:val="0"/>
-        </w:numPr>
-        <w:ind w:left="2160" w:hanging="0"/>
-        <w:rPr>
-          <w:b/>
-          <w:b/>
-          <w:bCs/>
-          <w:sz w:val="22"/>
-          <w:szCs w:val="22"/>
-        </w:rPr>
-      </w:pPr>
-      <w:r>
-        <w:rPr>
-          <w:rFonts w:cs="Times New Roman" w:ascii="Times New Roman" w:hAnsi="Times New Roman"/>
-          <w:b/>
-          <w:bCs/>
-          <w:sz w:val="22"/>
-          <w:szCs w:val="22"/>
-        </w:rPr>
-        <w:t>Smallness/Area, Symmetry</w:t>
-      </w:r>
-    </w:p>
-    <w:p>
-      <w:pPr>
-        <w:pStyle w:val="ListParagraph"/>
-        <w:rPr>
-          <w:b/>
-          <w:b/>
-          <w:bCs/>
-          <w:sz w:val="22"/>
-          <w:szCs w:val="22"/>
-        </w:rPr>
-      </w:pPr>
-      <w:r>
-        <w:rPr>
-          <w:b/>
-          <w:bCs/>
-          <w:sz w:val="22"/>
-          <w:szCs w:val="22"/>
-        </w:rPr>
-      </w:r>
-    </w:p>
-    <w:p>
-      <w:pPr>
-        <w:pStyle w:val="ListParagraph"/>
-        <w:rPr>
-          <w:rFonts w:ascii="Times New Roman" w:hAnsi="Times New Roman"/>
-          <w:b/>
-          <w:b/>
-          <w:bCs/>
-        </w:rPr>
-      </w:pPr>
-      <w:r>
-        <w:rPr>
-          <w:rFonts w:ascii="Times New Roman" w:hAnsi="Times New Roman"/>
-          <w:b/>
-          <w:bCs/>
-        </w:rPr>
-        <w:t>Figure-Ground Organization</w:t>
-      </w:r>
-    </w:p>
-    <w:p>
-      <w:pPr>
-        <w:pStyle w:val="ListParagraph"/>
-        <w:numPr>
-          <w:ilvl w:val="0"/>
-          <w:numId w:val="4"/>
-        </w:numPr>
-        <w:rPr>
-          <w:rFonts w:ascii="Times New Roman" w:hAnsi="Times New Roman"/>
-          <w:b/>
-          <w:b/>
-          <w:bCs/>
-        </w:rPr>
-      </w:pPr>
-      <w:r>
-        <w:rPr>
-          <w:rFonts w:ascii="Times New Roman" w:hAnsi="Times New Roman"/>
-          <w:b/>
-          <w:bCs/>
-        </w:rPr>
-        <w:t>A way of organizing perception into a hierarchy of figures</w:t>
-      </w:r>
-    </w:p>
-    <w:p>
-      <w:pPr>
-        <w:pStyle w:val="ListParagraph"/>
-        <w:numPr>
-          <w:ilvl w:val="0"/>
-          <w:numId w:val="4"/>
-        </w:numPr>
-        <w:rPr>
-          <w:rFonts w:ascii="Times New Roman" w:hAnsi="Times New Roman"/>
-          <w:b/>
-          <w:b/>
-          <w:bCs/>
-        </w:rPr>
-      </w:pPr>
-      <w:r>
-        <w:rPr>
-          <w:rFonts w:ascii="Times New Roman" w:hAnsi="Times New Roman"/>
-          <w:b/>
-          <w:bCs/>
-        </w:rPr>
-        <w:t>and grounds</w:t>
-      </w:r>
-    </w:p>
-    <w:p>
-      <w:pPr>
-        <w:pStyle w:val="ListParagraph"/>
-        <w:numPr>
-          <w:ilvl w:val="0"/>
-          <w:numId w:val="4"/>
-        </w:numPr>
-        <w:rPr>
-          <w:rFonts w:ascii="Times New Roman" w:hAnsi="Times New Roman"/>
-          <w:b/>
-          <w:b/>
-          <w:bCs/>
-        </w:rPr>
-      </w:pPr>
-      <w:r>
-        <w:rPr>
-          <w:rFonts w:ascii="Times New Roman" w:hAnsi="Times New Roman"/>
-          <w:b/>
-          <w:bCs/>
-        </w:rPr>
-        <w:t>Figures: things that are more important and dominating</w:t>
-      </w:r>
-    </w:p>
-    <w:p>
-      <w:pPr>
-        <w:pStyle w:val="ListParagraph"/>
-        <w:numPr>
-          <w:ilvl w:val="0"/>
-          <w:numId w:val="4"/>
-        </w:numPr>
-        <w:rPr>
-          <w:rFonts w:ascii="Times New Roman" w:hAnsi="Times New Roman"/>
-          <w:b/>
-          <w:b/>
-          <w:bCs/>
-        </w:rPr>
-      </w:pPr>
-      <w:r>
-        <w:rPr>
-          <w:rFonts w:ascii="Times New Roman" w:hAnsi="Times New Roman"/>
-          <w:b/>
-          <w:bCs/>
-        </w:rPr>
-        <w:t>Ground: things that are less important</w:t>
-      </w:r>
-    </w:p>
-    <w:p>
-      <w:pPr>
-        <w:pStyle w:val="ListParagraph"/>
-        <w:numPr>
-          <w:ilvl w:val="0"/>
-          <w:numId w:val="4"/>
-        </w:numPr>
-        <w:rPr/>
-      </w:pPr>
-      <w:r>
-        <w:rPr>
-          <w:rFonts w:ascii="Times New Roman" w:hAnsi="Times New Roman"/>
-          <w:b/>
-          <w:bCs/>
-          <w:highlight w:val="yellow"/>
-        </w:rPr>
-        <w:t>Planar Organization: Visual Balance within a level</w:t>
-      </w:r>
-    </w:p>
-    <w:p>
-      <w:pPr>
-        <w:pStyle w:val="ListParagraph"/>
-        <w:numPr>
-          <w:ilvl w:val="0"/>
-          <w:numId w:val="4"/>
-        </w:numPr>
-        <w:rPr>
-          <w:rFonts w:ascii="Times New Roman" w:hAnsi="Times New Roman"/>
-          <w:b/>
-          <w:b/>
-          <w:bCs/>
-        </w:rPr>
-      </w:pPr>
-      <w:r>
-        <w:rPr>
-          <w:rFonts w:ascii="Times New Roman" w:hAnsi="Times New Roman"/>
-          <w:b/>
-          <w:bCs/>
-        </w:rPr>
-        <w:t>Location of features</w:t>
-      </w:r>
-    </w:p>
-    <w:p>
-      <w:pPr>
-        <w:pStyle w:val="ListParagraph"/>
-        <w:numPr>
-          <w:ilvl w:val="0"/>
-          <w:numId w:val="4"/>
-        </w:numPr>
-        <w:rPr>
-          <w:rFonts w:ascii="Times New Roman" w:hAnsi="Times New Roman"/>
-          <w:b/>
-          <w:b/>
-          <w:bCs/>
-        </w:rPr>
-      </w:pPr>
-      <w:r>
-        <w:rPr>
-          <w:rFonts w:ascii="Times New Roman" w:hAnsi="Times New Roman"/>
-          <w:b/>
-          <w:bCs/>
-        </w:rPr>
-        <w:t>Size</w:t>
-      </w:r>
-    </w:p>
-    <w:p>
-      <w:pPr>
-        <w:pStyle w:val="ListParagraph"/>
-        <w:numPr>
-          <w:ilvl w:val="0"/>
-          <w:numId w:val="4"/>
-        </w:numPr>
-        <w:rPr>
-          <w:rFonts w:ascii="Times New Roman" w:hAnsi="Times New Roman"/>
-          <w:b/>
-          <w:b/>
-          <w:bCs/>
-        </w:rPr>
-      </w:pPr>
-      <w:r>
-        <w:rPr>
-          <w:rFonts w:ascii="Times New Roman" w:hAnsi="Times New Roman"/>
-          <w:b/>
-          <w:bCs/>
-        </w:rPr>
-        <w:t>Color, interest, and isolation</w:t>
-      </w:r>
-    </w:p>
-    <w:p>
-      <w:pPr>
-        <w:pStyle w:val="ListParagraph"/>
-        <w:numPr>
-          <w:ilvl w:val="0"/>
-          <w:numId w:val="4"/>
-        </w:numPr>
-        <w:rPr>
-          <w:rFonts w:ascii="Times New Roman" w:hAnsi="Times New Roman"/>
-          <w:b/>
-          <w:b/>
-          <w:bCs/>
-        </w:rPr>
-      </w:pPr>
-      <w:r>
-        <w:rPr>
-          <w:rFonts w:ascii="Times New Roman" w:hAnsi="Times New Roman"/>
-          <w:b/>
-          <w:bCs/>
-        </w:rPr>
-        <w:t>Shape</w:t>
-      </w:r>
-    </w:p>
-    <w:p>
-      <w:pPr>
-        <w:pStyle w:val="ListParagraph"/>
-        <w:numPr>
-          <w:ilvl w:val="0"/>
-          <w:numId w:val="0"/>
-        </w:numPr>
-        <w:ind w:left="2160" w:hanging="0"/>
-        <w:rPr>
-          <w:rFonts w:ascii="Times New Roman" w:hAnsi="Times New Roman"/>
-          <w:b/>
-          <w:b/>
-          <w:bCs/>
-        </w:rPr>
-      </w:pPr>
-      <w:r>
-        <w:rPr>
-          <w:rFonts w:ascii="Times New Roman" w:hAnsi="Times New Roman"/>
-          <w:b/>
-          <w:bCs/>
-        </w:rPr>
-      </w:r>
-    </w:p>
-    <w:p>
-      <w:pPr>
-        <w:pStyle w:val="ListParagraph"/>
-        <w:rPr>
-          <w:rFonts w:ascii="Times New Roman" w:hAnsi="Times New Roman" w:cs="Times New Roman"/>
-          <w:sz w:val="24"/>
-          <w:szCs w:val="24"/>
-        </w:rPr>
-      </w:pPr>
-      <w:r>
-        <w:rPr>
-          <w:b/>
-          <w:bCs/>
-        </w:rPr>
-      </w:r>
-    </w:p>
-    <w:p>
-      <w:pPr>
-        <w:pStyle w:val="ListParagraph"/>
-        <w:numPr>
-          <w:ilvl w:val="0"/>
-          <w:numId w:val="1"/>
-        </w:numPr>
-        <w:rPr/>
-      </w:pPr>
-      <w:r>
-        <w:rPr>
-          <w:rFonts w:cs="Times New Roman" w:ascii="Times New Roman" w:hAnsi="Times New Roman"/>
-          <w:sz w:val="24"/>
-          <w:szCs w:val="24"/>
-        </w:rPr>
-        <w:t>What are additive colors and subtractive colors? How can you make certain colors in RGB and CMYK color systems?</w:t>
-      </w:r>
-    </w:p>
-    <w:p>
-      <w:pPr>
-        <w:pStyle w:val="ListParagraph"/>
-        <w:rPr>
-          <w:rFonts w:ascii="Times New Roman" w:hAnsi="Times New Roman" w:cs="Times New Roman"/>
-          <w:sz w:val="24"/>
-          <w:szCs w:val="24"/>
-        </w:rPr>
-      </w:pPr>
-      <w:r>
-        <w:rPr/>
-      </w:r>
-    </w:p>
-    <w:p>
-      <w:pPr>
-        <w:pStyle w:val="ListParagraph"/>
-        <w:numPr>
-          <w:ilvl w:val="1"/>
-          <w:numId w:val="1"/>
-        </w:numPr>
-        <w:rPr>
-          <w:b/>
-          <w:b/>
-          <w:bCs/>
-        </w:rPr>
-      </w:pPr>
-      <w:r>
-        <w:rPr>
-          <w:rFonts w:cs="Times New Roman" w:ascii="Times New Roman" w:hAnsi="Times New Roman"/>
-          <w:b/>
-          <w:bCs/>
-          <w:sz w:val="24"/>
-          <w:szCs w:val="24"/>
-        </w:rPr>
-        <w:t>Overlap red,green,blue, to get other hues of color (additive colors)</w:t>
-      </w:r>
-    </w:p>
-    <w:p>
-      <w:pPr>
-        <w:pStyle w:val="ListParagraph"/>
-        <w:numPr>
-          <w:ilvl w:val="1"/>
-          <w:numId w:val="1"/>
-        </w:numPr>
-        <w:rPr>
-          <w:b/>
-          <w:b/>
-          <w:bCs/>
-        </w:rPr>
-      </w:pPr>
-      <w:r>
-        <w:rPr>
-          <w:rFonts w:cs="Times New Roman" w:ascii="Times New Roman" w:hAnsi="Times New Roman"/>
-          <w:b/>
-          <w:bCs/>
-          <w:sz w:val="24"/>
-          <w:szCs w:val="24"/>
-        </w:rPr>
-        <w:t>Reverse Cyan, magenta, yellow for (subtractive colors)</w:t>
-      </w:r>
-    </w:p>
-    <w:p>
-      <w:pPr>
-        <w:pStyle w:val="ListParagraph"/>
-        <w:numPr>
-          <w:ilvl w:val="1"/>
-          <w:numId w:val="1"/>
-        </w:numPr>
-        <w:rPr>
-          <w:b/>
-          <w:b/>
-          <w:bCs/>
-        </w:rPr>
-      </w:pPr>
-      <w:r>
-        <w:rPr>
-          <w:rFonts w:cs="Times New Roman" w:ascii="Times New Roman" w:hAnsi="Times New Roman"/>
-          <w:b/>
-          <w:bCs/>
-          <w:sz w:val="24"/>
-          <w:szCs w:val="24"/>
-        </w:rPr>
-        <w:t>adding black, or subtracting black colors (0,0,0)</w:t>
-      </w:r>
-    </w:p>
-    <w:p>
-      <w:pPr>
-        <w:pStyle w:val="ListParagraph"/>
-        <w:numPr>
-          <w:ilvl w:val="0"/>
-          <w:numId w:val="0"/>
-        </w:numPr>
-        <w:ind w:left="2160" w:hanging="0"/>
-        <w:rPr>
-          <w:rFonts w:ascii="Times New Roman" w:hAnsi="Times New Roman" w:cs="Times New Roman"/>
-          <w:sz w:val="24"/>
-          <w:szCs w:val="24"/>
-        </w:rPr>
-      </w:pPr>
-      <w:r>
-        <w:rPr/>
-      </w:r>
-    </w:p>
-    <w:p>
-      <w:pPr>
-        <w:pStyle w:val="ListParagraph"/>
-        <w:numPr>
-          <w:ilvl w:val="0"/>
-          <w:numId w:val="1"/>
-        </w:numPr>
-        <w:rPr/>
-      </w:pPr>
-      <w:r>
-        <w:rPr>
-          <w:rFonts w:cs="Times New Roman" w:ascii="Times New Roman" w:hAnsi="Times New Roman"/>
-          <w:sz w:val="24"/>
-          <w:szCs w:val="24"/>
-        </w:rPr>
-        <w:t>What are four classification methods? Think about when each type of the classification methods would be useful.</w:t>
-      </w:r>
-    </w:p>
-    <w:p>
-      <w:pPr>
-        <w:pStyle w:val="ListParagraph"/>
-        <w:rPr>
-          <w:rFonts w:ascii="Times New Roman" w:hAnsi="Times New Roman" w:cs="Times New Roman"/>
-          <w:sz w:val="24"/>
-          <w:szCs w:val="24"/>
-        </w:rPr>
-      </w:pPr>
-      <w:r>
-        <w:rPr/>
+          <w:rFonts w:cs="Times New Roman" w:ascii="Times New Roman" w:hAnsi="Times New Roman"/>
+          <w:sz w:val="24"/>
+          <w:szCs w:val="24"/>
+        </w:rPr>
       </w:r>
     </w:p>
     <w:p>
@@ -1644,7 +1642,17 @@
           <w:sz w:val="24"/>
           <w:szCs w:val="24"/>
         </w:rPr>
-        <w:t>Quantile:</w:t>
+        <w:t>Q</w:t>
+      </w:r>
+      <w:r>
+        <w:rPr>
+          <w:rFonts w:cs="Times New Roman" w:ascii="Times New Roman" w:hAnsi="Times New Roman"/>
+          <w:b/>
+          <w:bCs/>
+          <w:sz w:val="24"/>
+          <w:szCs w:val="24"/>
+        </w:rPr>
+        <w:t>uantile:</w:t>
       </w:r>
     </w:p>
     <w:p>
@@ -1657,7 +1665,11 @@
         </w:rPr>
       </w:pPr>
       <w:r>
-        <w:rPr/>
+        <w:rPr>
+          <w:rFonts w:cs="Times New Roman" w:ascii="Times New Roman" w:hAnsi="Times New Roman"/>
+          <w:sz w:val="24"/>
+          <w:szCs w:val="24"/>
+        </w:rPr>
       </w:r>
     </w:p>
     <w:p>
@@ -1670,7 +1682,11 @@
         </w:rPr>
       </w:pPr>
       <w:r>
-        <w:rPr/>
+        <w:rPr>
+          <w:rFonts w:cs="Times New Roman" w:ascii="Times New Roman" w:hAnsi="Times New Roman"/>
+          <w:sz w:val="24"/>
+          <w:szCs w:val="24"/>
+        </w:rPr>
       </w:r>
     </w:p>
     <w:p>
@@ -1880,7 +1896,11 @@
         </w:rPr>
       </w:pPr>
       <w:r>
-        <w:rPr/>
+        <w:rPr>
+          <w:rFonts w:cs="Times New Roman" w:ascii="Times New Roman" w:hAnsi="Times New Roman"/>
+          <w:sz w:val="24"/>
+          <w:szCs w:val="24"/>
+        </w:rPr>
       </w:r>
     </w:p>
     <w:p>
@@ -1911,7 +1931,11 @@
         </w:rPr>
       </w:pPr>
       <w:r>
-        <w:rPr/>
+        <w:rPr>
+          <w:rFonts w:cs="Times New Roman" w:ascii="Times New Roman" w:hAnsi="Times New Roman"/>
+          <w:sz w:val="24"/>
+          <w:szCs w:val="24"/>
+        </w:rPr>
       </w:r>
     </w:p>
     <w:p>
@@ -2016,7 +2040,11 @@
         </w:rPr>
       </w:pPr>
       <w:r>
-        <w:rPr/>
+        <w:rPr>
+          <w:rFonts w:cs="Times New Roman" w:ascii="Times New Roman" w:hAnsi="Times New Roman"/>
+          <w:sz w:val="24"/>
+          <w:szCs w:val="24"/>
+        </w:rPr>
       </w:r>
     </w:p>
     <w:p>
@@ -2029,7 +2057,11 @@
         </w:rPr>
       </w:pPr>
       <w:r>
-        <w:rPr/>
+        <w:rPr>
+          <w:rFonts w:cs="Times New Roman" w:ascii="Times New Roman" w:hAnsi="Times New Roman"/>
+          <w:sz w:val="24"/>
+          <w:szCs w:val="24"/>
+        </w:rPr>
       </w:r>
     </w:p>
     <w:p>
@@ -2102,7 +2134,11 @@
         </w:rPr>
       </w:pPr>
       <w:r>
-        <w:rPr/>
+        <w:rPr>
+          <w:rFonts w:cs="Times New Roman" w:ascii="Times New Roman" w:hAnsi="Times New Roman"/>
+          <w:sz w:val="24"/>
+          <w:szCs w:val="24"/>
+        </w:rPr>
       </w:r>
     </w:p>
     <w:p>
@@ -2375,17 +2411,7 @@
           <w:sz w:val="24"/>
           <w:szCs w:val="24"/>
         </w:rPr>
-        <w:t>s</w:t>
-      </w:r>
-      <w:r>
-        <w:rPr>
-          <w:rFonts w:cs="Times New Roman" w:ascii="Times New Roman" w:hAnsi="Times New Roman"/>
-          <w:b/>
-          <w:bCs/>
-          <w:sz w:val="24"/>
-          <w:szCs w:val="24"/>
-        </w:rPr>
-        <w:t>patial proxy, depends how many dots represent in observations.</w:t>
+        <w:t>spatial proxy, depends how many dots represent in observations.</w:t>
       </w:r>
     </w:p>
     <w:p>
@@ -2399,8 +2425,9 @@
       </w:pPr>
       <w:r>
         <w:rPr>
-          <w:b/>
-          <w:bCs/>
+          <w:rFonts w:cs="Times New Roman" w:ascii="Times New Roman" w:hAnsi="Times New Roman"/>
+          <w:sz w:val="24"/>
+          <w:szCs w:val="24"/>
         </w:rPr>
       </w:r>
     </w:p>
@@ -2605,7 +2632,11 @@
         </w:rPr>
       </w:pPr>
       <w:r>
-        <w:rPr/>
+        <w:rPr>
+          <w:rFonts w:cs="Times New Roman" w:ascii="Times New Roman" w:hAnsi="Times New Roman"/>
+          <w:sz w:val="24"/>
+          <w:szCs w:val="24"/>
+        </w:rPr>
       </w:r>
     </w:p>
     <w:p>
@@ -2636,7 +2667,11 @@
         </w:rPr>
       </w:pPr>
       <w:r>
-        <w:rPr/>
+        <w:rPr>
+          <w:rFonts w:cs="Times New Roman" w:ascii="Times New Roman" w:hAnsi="Times New Roman"/>
+          <w:sz w:val="24"/>
+          <w:szCs w:val="24"/>
+        </w:rPr>
       </w:r>
     </w:p>
     <w:p>
@@ -3000,7 +3035,11 @@
         </w:rPr>
       </w:pPr>
       <w:r>
-        <w:rPr/>
+        <w:rPr>
+          <w:rFonts w:cs="Times New Roman" w:ascii="Times New Roman" w:hAnsi="Times New Roman"/>
+          <w:sz w:val="24"/>
+          <w:szCs w:val="24"/>
+        </w:rPr>
       </w:r>
     </w:p>
     <w:p>
@@ -3032,8 +3071,9 @@
       </w:pPr>
       <w:r>
         <w:rPr>
-          <w:b/>
-          <w:bCs/>
+          <w:rFonts w:cs="Times New Roman" w:ascii="Times New Roman" w:hAnsi="Times New Roman"/>
+          <w:sz w:val="24"/>
+          <w:szCs w:val="24"/>
         </w:rPr>
       </w:r>
     </w:p>
@@ -3100,7 +3140,11 @@
         </w:rPr>
       </w:pPr>
       <w:r>
-        <w:rPr/>
+        <w:rPr>
+          <w:rFonts w:cs="Times New Roman" w:ascii="Times New Roman" w:hAnsi="Times New Roman"/>
+          <w:sz w:val="24"/>
+          <w:szCs w:val="24"/>
+        </w:rPr>
       </w:r>
     </w:p>
     <w:p>
@@ -3131,7 +3175,11 @@
         </w:rPr>
       </w:pPr>
       <w:r>
-        <w:rPr/>
+        <w:rPr>
+          <w:rFonts w:cs="Times New Roman" w:ascii="Times New Roman" w:hAnsi="Times New Roman"/>
+          <w:sz w:val="24"/>
+          <w:szCs w:val="24"/>
+        </w:rPr>
       </w:r>
     </w:p>
     <w:p>
@@ -3162,7 +3210,11 @@
         </w:rPr>
       </w:pPr>
       <w:r>
-        <w:rPr/>
+        <w:rPr>
+          <w:rFonts w:cs="Times New Roman" w:ascii="Times New Roman" w:hAnsi="Times New Roman"/>
+          <w:sz w:val="24"/>
+          <w:szCs w:val="24"/>
+        </w:rPr>
         <w:drawing>
           <wp:anchor behindDoc="0" distT="0" distB="0" distL="0" distR="0" simplePos="0" locked="0" layoutInCell="1" allowOverlap="1" relativeHeight="3">
             <wp:simplePos x="0" y="0"/>
@@ -3279,7 +3331,7 @@
     <w:p>
       <w:pPr>
         <w:pStyle w:val="ListParagraph"/>
-        <w:ind w:hanging="0"/>
+        <w:ind w:left="720" w:hanging="0"/>
         <w:rPr>
           <w:rFonts w:ascii="Times New Roman" w:hAnsi="Times New Roman" w:cs="Times New Roman"/>
           <w:sz w:val="24"/>
@@ -3287,7 +3339,11 @@
         </w:rPr>
       </w:pPr>
       <w:r>
-        <w:rPr/>
+        <w:rPr>
+          <w:rFonts w:cs="Times New Roman" w:ascii="Times New Roman" w:hAnsi="Times New Roman"/>
+          <w:sz w:val="24"/>
+          <w:szCs w:val="24"/>
+        </w:rPr>
       </w:r>
     </w:p>
     <w:p>
@@ -3336,7 +3392,11 @@
         </w:rPr>
       </w:pPr>
       <w:r>
-        <w:rPr/>
+        <w:rPr>
+          <w:rFonts w:cs="Times New Roman" w:ascii="Times New Roman" w:hAnsi="Times New Roman"/>
+          <w:sz w:val="24"/>
+          <w:szCs w:val="24"/>
+        </w:rPr>
       </w:r>
     </w:p>
     <w:p>
@@ -3367,7 +3427,11 @@
         </w:rPr>
       </w:pPr>
       <w:r>
-        <w:rPr/>
+        <w:rPr>
+          <w:rFonts w:cs="Times New Roman" w:ascii="Times New Roman" w:hAnsi="Times New Roman"/>
+          <w:sz w:val="24"/>
+          <w:szCs w:val="24"/>
+        </w:rPr>
       </w:r>
     </w:p>
     <w:p>
@@ -3475,7 +3539,11 @@
         </w:rPr>
       </w:pPr>
       <w:r>
-        <w:rPr/>
+        <w:rPr>
+          <w:rFonts w:cs="Times New Roman" w:ascii="Times New Roman" w:hAnsi="Times New Roman"/>
+          <w:sz w:val="24"/>
+          <w:szCs w:val="24"/>
+        </w:rPr>
       </w:r>
     </w:p>
     <w:p>
@@ -3554,7 +3622,11 @@
         </w:rPr>
       </w:pPr>
       <w:r>
-        <w:rPr/>
+        <w:rPr>
+          <w:rFonts w:cs="Times New Roman" w:ascii="Times New Roman" w:hAnsi="Times New Roman"/>
+          <w:sz w:val="24"/>
+          <w:szCs w:val="24"/>
+        </w:rPr>
       </w:r>
     </w:p>
     <w:p>
@@ -3644,7 +3716,11 @@
         </w:rPr>
       </w:pPr>
       <w:r>
-        <w:rPr/>
+        <w:rPr>
+          <w:rFonts w:cs="Times New Roman" w:ascii="Times New Roman" w:hAnsi="Times New Roman"/>
+          <w:sz w:val="24"/>
+          <w:szCs w:val="24"/>
+        </w:rPr>
       </w:r>
     </w:p>
     <w:p>
@@ -3675,7 +3751,11 @@
         </w:rPr>
       </w:pPr>
       <w:r>
-        <w:rPr/>
+        <w:rPr>
+          <w:rFonts w:cs="Times New Roman" w:ascii="Times New Roman" w:hAnsi="Times New Roman"/>
+          <w:sz w:val="24"/>
+          <w:szCs w:val="24"/>
+        </w:rPr>
       </w:r>
     </w:p>
     <w:p>
@@ -3935,7 +4015,8 @@
       </w:pPr>
       <w:rPr>
         <w:rFonts w:ascii="Symbol" w:hAnsi="Symbol" w:cs="Symbol" w:hint="default"/>
-        <w:sz w:val="24"/>
+        <w:sz w:val="22"/>
+        <w:b/>
         <w:rFonts w:cs=""/>
       </w:rPr>
     </w:lvl>
@@ -3946,96 +4027,103 @@
       <w:lvlJc w:val="left"/>
       <w:pPr>
         <w:ind w:left="1440" w:hanging="360"/>
+      </w:pPr>
+      <w:rPr>
+        <w:rFonts w:ascii="Courier New" w:hAnsi="Courier New" w:cs="Courier New" w:hint="default"/>
+        <w:sz w:val="22"/>
+        <w:b/>
+        <w:rFonts w:cs="Courier New"/>
+      </w:rPr>
+    </w:lvl>
+    <w:lvl w:ilvl="2">
+      <w:start w:val="1"/>
+      <w:numFmt w:val="bullet"/>
+      <w:lvlText w:val=""/>
+      <w:lvlJc w:val="left"/>
+      <w:pPr>
+        <w:ind w:left="2160" w:hanging="360"/>
+      </w:pPr>
+      <w:rPr>
+        <w:rFonts w:ascii="Wingdings" w:hAnsi="Wingdings" w:cs="Wingdings" w:hint="default"/>
+        <w:rFonts w:cs="Wingdings"/>
+      </w:rPr>
+    </w:lvl>
+    <w:lvl w:ilvl="3">
+      <w:start w:val="1"/>
+      <w:numFmt w:val="bullet"/>
+      <w:lvlText w:val=""/>
+      <w:lvlJc w:val="left"/>
+      <w:pPr>
+        <w:ind w:left="2880" w:hanging="360"/>
+      </w:pPr>
+      <w:rPr>
+        <w:rFonts w:ascii="Symbol" w:hAnsi="Symbol" w:cs="Symbol" w:hint="default"/>
+        <w:rFonts w:cs="Symbol"/>
+      </w:rPr>
+    </w:lvl>
+    <w:lvl w:ilvl="4">
+      <w:start w:val="1"/>
+      <w:numFmt w:val="bullet"/>
+      <w:lvlText w:val="o"/>
+      <w:lvlJc w:val="left"/>
+      <w:pPr>
+        <w:ind w:left="3600" w:hanging="360"/>
       </w:pPr>
       <w:rPr>
         <w:rFonts w:ascii="Courier New" w:hAnsi="Courier New" w:cs="Courier New" w:hint="default"/>
         <w:rFonts w:cs="Courier New"/>
       </w:rPr>
     </w:lvl>
-    <w:lvl w:ilvl="2">
+    <w:lvl w:ilvl="5">
       <w:start w:val="1"/>
       <w:numFmt w:val="bullet"/>
       <w:lvlText w:val=""/>
       <w:lvlJc w:val="left"/>
       <w:pPr>
-        <w:ind w:left="2160" w:hanging="360"/>
+        <w:ind w:left="4320" w:hanging="360"/>
       </w:pPr>
       <w:rPr>
         <w:rFonts w:ascii="Wingdings" w:hAnsi="Wingdings" w:cs="Wingdings" w:hint="default"/>
-      </w:rPr>
-    </w:lvl>
-    <w:lvl w:ilvl="3">
+        <w:rFonts w:cs="Wingdings"/>
+      </w:rPr>
+    </w:lvl>
+    <w:lvl w:ilvl="6">
       <w:start w:val="1"/>
       <w:numFmt w:val="bullet"/>
       <w:lvlText w:val=""/>
       <w:lvlJc w:val="left"/>
       <w:pPr>
-        <w:ind w:left="2880" w:hanging="360"/>
+        <w:ind w:left="5040" w:hanging="360"/>
       </w:pPr>
       <w:rPr>
         <w:rFonts w:ascii="Symbol" w:hAnsi="Symbol" w:cs="Symbol" w:hint="default"/>
-      </w:rPr>
-    </w:lvl>
-    <w:lvl w:ilvl="4">
+        <w:rFonts w:cs="Symbol"/>
+      </w:rPr>
+    </w:lvl>
+    <w:lvl w:ilvl="7">
       <w:start w:val="1"/>
       <w:numFmt w:val="bullet"/>
       <w:lvlText w:val="o"/>
       <w:lvlJc w:val="left"/>
       <w:pPr>
-        <w:ind w:left="3600" w:hanging="360"/>
+        <w:ind w:left="5760" w:hanging="360"/>
       </w:pPr>
       <w:rPr>
         <w:rFonts w:ascii="Courier New" w:hAnsi="Courier New" w:cs="Courier New" w:hint="default"/>
         <w:rFonts w:cs="Courier New"/>
       </w:rPr>
     </w:lvl>
-    <w:lvl w:ilvl="5">
+    <w:lvl w:ilvl="8">
       <w:start w:val="1"/>
       <w:numFmt w:val="bullet"/>
       <w:lvlText w:val=""/>
       <w:lvlJc w:val="left"/>
       <w:pPr>
-        <w:ind w:left="4320" w:hanging="360"/>
+        <w:ind w:left="6480" w:hanging="360"/>
       </w:pPr>
       <w:rPr>
         <w:rFonts w:ascii="Wingdings" w:hAnsi="Wingdings" w:cs="Wingdings" w:hint="default"/>
-      </w:rPr>
-    </w:lvl>
-    <w:lvl w:ilvl="6">
-      <w:start w:val="1"/>
-      <w:numFmt w:val="bullet"/>
-      <w:lvlText w:val=""/>
-      <w:lvlJc w:val="left"/>
-      <w:pPr>
-        <w:ind w:left="5040" w:hanging="360"/>
-      </w:pPr>
-      <w:rPr>
-        <w:rFonts w:ascii="Symbol" w:hAnsi="Symbol" w:cs="Symbol" w:hint="default"/>
-      </w:rPr>
-    </w:lvl>
-    <w:lvl w:ilvl="7">
-      <w:start w:val="1"/>
-      <w:numFmt w:val="bullet"/>
-      <w:lvlText w:val="o"/>
-      <w:lvlJc w:val="left"/>
-      <w:pPr>
-        <w:ind w:left="5760" w:hanging="360"/>
-      </w:pPr>
-      <w:rPr>
-        <w:rFonts w:ascii="Courier New" w:hAnsi="Courier New" w:cs="Courier New" w:hint="default"/>
-        <w:rFonts w:cs="Courier New"/>
-      </w:rPr>
-    </w:lvl>
-    <w:lvl w:ilvl="8">
-      <w:start w:val="1"/>
-      <w:numFmt w:val="bullet"/>
-      <w:lvlText w:val=""/>
-      <w:lvlJc w:val="left"/>
-      <w:pPr>
-        <w:ind w:left="6480" w:hanging="360"/>
-      </w:pPr>
-      <w:rPr>
-        <w:rFonts w:ascii="Wingdings" w:hAnsi="Wingdings" w:cs="Wingdings" w:hint="default"/>
+        <w:rFonts w:cs="Wingdings"/>
       </w:rPr>
     </w:lvl>
   </w:abstractNum>
@@ -4053,6 +4141,7 @@
       </w:pPr>
       <w:rPr>
         <w:rFonts w:ascii="Symbol" w:hAnsi="Symbol" w:cs="Symbol" w:hint="default"/>
+        <w:sz w:val="22"/>
         <w:rFonts w:cs="OpenSymbol"/>
       </w:rPr>
     </w:lvl>
@@ -4199,6 +4288,7 @@
       </w:pPr>
       <w:rPr>
         <w:rFonts w:ascii="Symbol" w:hAnsi="Symbol" w:cs="Symbol" w:hint="default"/>
+        <w:sz w:val="22"/>
         <w:rFonts w:cs="OpenSymbol"/>
       </w:rPr>
     </w:lvl>
@@ -4345,6 +4435,7 @@
       </w:pPr>
       <w:rPr>
         <w:rFonts w:ascii="Symbol" w:hAnsi="Symbol" w:cs="Symbol" w:hint="default"/>
+        <w:b/>
         <w:rFonts w:cs="OpenSymbol"/>
       </w:rPr>
     </w:lvl>
@@ -4491,6 +4582,7 @@
       </w:pPr>
       <w:rPr>
         <w:rFonts w:ascii="Symbol" w:hAnsi="Symbol" w:cs="Symbol" w:hint="default"/>
+        <w:b/>
         <w:rFonts w:cs="OpenSymbol"/>
       </w:rPr>
     </w:lvl>
@@ -4637,6 +4729,7 @@
       </w:pPr>
       <w:rPr>
         <w:rFonts w:ascii="Symbol" w:hAnsi="Symbol" w:cs="Symbol" w:hint="default"/>
+        <w:b/>
         <w:rFonts w:cs="OpenSymbol"/>
       </w:rPr>
     </w:lvl>
@@ -4783,6 +4876,7 @@
       </w:pPr>
       <w:rPr>
         <w:rFonts w:ascii="Symbol" w:hAnsi="Symbol" w:cs="Symbol" w:hint="default"/>
+        <w:b w:val="false"/>
         <w:rFonts w:cs="OpenSymbol"/>
       </w:rPr>
     </w:lvl>
@@ -6097,6 +6191,7 @@
       </w:pPr>
       <w:rPr>
         <w:rFonts w:ascii="Symbol" w:hAnsi="Symbol" w:cs="Symbol" w:hint="default"/>
+        <w:b/>
         <w:rFonts w:cs="OpenSymbol"/>
       </w:rPr>
     </w:lvl>
@@ -6971,7 +7066,6 @@
         </w:tabs>
         <w:ind w:left="1440" w:hanging="360"/>
       </w:pPr>
-      <w:rPr/>
     </w:lvl>
     <w:lvl w:ilvl="1">
       <w:start w:val="1"/>
@@ -6984,7 +7078,6 @@
         </w:tabs>
         <w:ind w:left="1800" w:hanging="360"/>
       </w:pPr>
-      <w:rPr/>
     </w:lvl>
     <w:lvl w:ilvl="2">
       <w:start w:val="1"/>
@@ -6997,7 +7090,6 @@
         </w:tabs>
         <w:ind w:left="2160" w:hanging="360"/>
       </w:pPr>
-      <w:rPr/>
     </w:lvl>
     <w:lvl w:ilvl="3">
       <w:start w:val="1"/>
@@ -7010,7 +7102,6 @@
         </w:tabs>
         <w:ind w:left="2520" w:hanging="360"/>
       </w:pPr>
-      <w:rPr/>
     </w:lvl>
     <w:lvl w:ilvl="4">
       <w:start w:val="1"/>
@@ -7023,7 +7114,6 @@
         </w:tabs>
         <w:ind w:left="2880" w:hanging="360"/>
       </w:pPr>
-      <w:rPr/>
     </w:lvl>
     <w:lvl w:ilvl="5">
       <w:start w:val="1"/>
@@ -7036,7 +7126,6 @@
         </w:tabs>
         <w:ind w:left="3240" w:hanging="360"/>
       </w:pPr>
-      <w:rPr/>
     </w:lvl>
     <w:lvl w:ilvl="6">
       <w:start w:val="1"/>
@@ -7049,7 +7138,6 @@
         </w:tabs>
         <w:ind w:left="3600" w:hanging="360"/>
       </w:pPr>
-      <w:rPr/>
     </w:lvl>
     <w:lvl w:ilvl="7">
       <w:start w:val="1"/>
@@ -7062,7 +7150,6 @@
         </w:tabs>
         <w:ind w:left="3960" w:hanging="360"/>
       </w:pPr>
-      <w:rPr/>
     </w:lvl>
     <w:lvl w:ilvl="8">
       <w:start w:val="1"/>
@@ -7075,7 +7162,6 @@
         </w:tabs>
         <w:ind w:left="4320" w:hanging="360"/>
       </w:pPr>
-      <w:rPr/>
     </w:lvl>
   </w:abstractNum>
   <w:abstractNum w:abstractNumId="23">
@@ -7090,7 +7176,6 @@
         </w:tabs>
         <w:ind w:left="1440" w:hanging="360"/>
       </w:pPr>
-      <w:rPr/>
     </w:lvl>
     <w:lvl w:ilvl="1">
       <w:start w:val="1"/>
@@ -7103,7 +7188,6 @@
         </w:tabs>
         <w:ind w:left="1800" w:hanging="360"/>
       </w:pPr>
-      <w:rPr/>
     </w:lvl>
     <w:lvl w:ilvl="2">
       <w:start w:val="1"/>
@@ -7116,7 +7200,6 @@
         </w:tabs>
         <w:ind w:left="2160" w:hanging="360"/>
       </w:pPr>
-      <w:rPr/>
     </w:lvl>
     <w:lvl w:ilvl="3">
       <w:start w:val="1"/>
@@ -7129,7 +7212,6 @@
         </w:tabs>
         <w:ind w:left="2520" w:hanging="360"/>
       </w:pPr>
-      <w:rPr/>
     </w:lvl>
     <w:lvl w:ilvl="4">
       <w:start w:val="1"/>
@@ -7142,7 +7224,6 @@
         </w:tabs>
         <w:ind w:left="2880" w:hanging="360"/>
       </w:pPr>
-      <w:rPr/>
     </w:lvl>
     <w:lvl w:ilvl="5">
       <w:start w:val="1"/>
@@ -7155,7 +7236,6 @@
         </w:tabs>
         <w:ind w:left="3240" w:hanging="360"/>
       </w:pPr>
-      <w:rPr/>
     </w:lvl>
     <w:lvl w:ilvl="6">
       <w:start w:val="1"/>
@@ -7168,7 +7248,6 @@
         </w:tabs>
         <w:ind w:left="3600" w:hanging="360"/>
       </w:pPr>
-      <w:rPr/>
     </w:lvl>
     <w:lvl w:ilvl="7">
       <w:start w:val="1"/>
@@ -7181,7 +7260,6 @@
         </w:tabs>
         <w:ind w:left="3960" w:hanging="360"/>
       </w:pPr>
-      <w:rPr/>
     </w:lvl>
     <w:lvl w:ilvl="8">
       <w:start w:val="1"/>
@@ -7194,7 +7272,6 @@
         </w:tabs>
         <w:ind w:left="4320" w:hanging="360"/>
       </w:pPr>
-      <w:rPr/>
     </w:lvl>
   </w:abstractNum>
   <w:abstractNum w:abstractNumId="24">
@@ -7397,7 +7474,6 @@
     <w:rPrDefault>
       <w:rPr>
         <w:rFonts w:ascii="Calibri" w:hAnsi="Calibri" w:eastAsia="Batang" w:cs="" w:asciiTheme="minorHAnsi" w:cstheme="minorBidi" w:hAnsiTheme="minorHAnsi"/>
-        <w:sz w:val="22"/>
         <w:szCs w:val="22"/>
         <w:lang w:val="en-US" w:eastAsia="en-US" w:bidi="ar-SA"/>
       </w:rPr>
@@ -7791,7 +7867,7 @@
     </w:pPr>
     <w:rPr>
       <w:rFonts w:ascii="Calibri" w:hAnsi="Calibri" w:eastAsia="Batang" w:cs="" w:asciiTheme="minorHAnsi" w:cstheme="minorBidi" w:hAnsiTheme="minorHAnsi"/>
-      <w:color w:val="auto"/>
+      <w:color w:val="00000A"/>
       <w:sz w:val="22"/>
       <w:szCs w:val="22"/>
       <w:lang w:val="en-US" w:eastAsia="en-US" w:bidi="ar-SA"/>
@@ -7946,6 +8022,1340 @@
     <w:name w:val="Numbering Symbols"/>
     <w:qFormat/>
     <w:rPr/>
+  </w:style>
+  <w:style w:type="character" w:styleId="ListLabel9">
+    <w:name w:val="ListLabel 9"/>
+    <w:qFormat/>
+    <w:rPr>
+      <w:rFonts w:cs=""/>
+      <w:b/>
+      <w:sz w:val="22"/>
+    </w:rPr>
+  </w:style>
+  <w:style w:type="character" w:styleId="ListLabel10">
+    <w:name w:val="ListLabel 10"/>
+    <w:qFormat/>
+    <w:rPr>
+      <w:rFonts w:cs="Courier New"/>
+      <w:b/>
+      <w:sz w:val="22"/>
+    </w:rPr>
+  </w:style>
+  <w:style w:type="character" w:styleId="ListLabel11">
+    <w:name w:val="ListLabel 11"/>
+    <w:qFormat/>
+    <w:rPr>
+      <w:rFonts w:cs="Wingdings"/>
+    </w:rPr>
+  </w:style>
+  <w:style w:type="character" w:styleId="ListLabel12">
+    <w:name w:val="ListLabel 12"/>
+    <w:qFormat/>
+    <w:rPr>
+      <w:rFonts w:cs="Symbol"/>
+    </w:rPr>
+  </w:style>
+  <w:style w:type="character" w:styleId="ListLabel13">
+    <w:name w:val="ListLabel 13"/>
+    <w:qFormat/>
+    <w:rPr>
+      <w:rFonts w:cs="Courier New"/>
+    </w:rPr>
+  </w:style>
+  <w:style w:type="character" w:styleId="ListLabel14">
+    <w:name w:val="ListLabel 14"/>
+    <w:qFormat/>
+    <w:rPr>
+      <w:rFonts w:cs="Wingdings"/>
+    </w:rPr>
+  </w:style>
+  <w:style w:type="character" w:styleId="ListLabel15">
+    <w:name w:val="ListLabel 15"/>
+    <w:qFormat/>
+    <w:rPr>
+      <w:rFonts w:cs="Symbol"/>
+    </w:rPr>
+  </w:style>
+  <w:style w:type="character" w:styleId="ListLabel16">
+    <w:name w:val="ListLabel 16"/>
+    <w:qFormat/>
+    <w:rPr>
+      <w:rFonts w:cs="Courier New"/>
+    </w:rPr>
+  </w:style>
+  <w:style w:type="character" w:styleId="ListLabel17">
+    <w:name w:val="ListLabel 17"/>
+    <w:qFormat/>
+    <w:rPr>
+      <w:rFonts w:cs="Wingdings"/>
+    </w:rPr>
+  </w:style>
+  <w:style w:type="character" w:styleId="ListLabel18">
+    <w:name w:val="ListLabel 18"/>
+    <w:qFormat/>
+    <w:rPr>
+      <w:rFonts w:cs="OpenSymbol"/>
+      <w:sz w:val="22"/>
+    </w:rPr>
+  </w:style>
+  <w:style w:type="character" w:styleId="ListLabel19">
+    <w:name w:val="ListLabel 19"/>
+    <w:qFormat/>
+    <w:rPr>
+      <w:rFonts w:cs="OpenSymbol"/>
+    </w:rPr>
+  </w:style>
+  <w:style w:type="character" w:styleId="ListLabel20">
+    <w:name w:val="ListLabel 20"/>
+    <w:qFormat/>
+    <w:rPr>
+      <w:rFonts w:cs="OpenSymbol"/>
+    </w:rPr>
+  </w:style>
+  <w:style w:type="character" w:styleId="ListLabel21">
+    <w:name w:val="ListLabel 21"/>
+    <w:qFormat/>
+    <w:rPr>
+      <w:rFonts w:cs="OpenSymbol"/>
+    </w:rPr>
+  </w:style>
+  <w:style w:type="character" w:styleId="ListLabel22">
+    <w:name w:val="ListLabel 22"/>
+    <w:qFormat/>
+    <w:rPr>
+      <w:rFonts w:cs="OpenSymbol"/>
+    </w:rPr>
+  </w:style>
+  <w:style w:type="character" w:styleId="ListLabel23">
+    <w:name w:val="ListLabel 23"/>
+    <w:qFormat/>
+    <w:rPr>
+      <w:rFonts w:cs="OpenSymbol"/>
+    </w:rPr>
+  </w:style>
+  <w:style w:type="character" w:styleId="ListLabel24">
+    <w:name w:val="ListLabel 24"/>
+    <w:qFormat/>
+    <w:rPr>
+      <w:rFonts w:cs="OpenSymbol"/>
+    </w:rPr>
+  </w:style>
+  <w:style w:type="character" w:styleId="ListLabel25">
+    <w:name w:val="ListLabel 25"/>
+    <w:qFormat/>
+    <w:rPr>
+      <w:rFonts w:cs="OpenSymbol"/>
+    </w:rPr>
+  </w:style>
+  <w:style w:type="character" w:styleId="ListLabel26">
+    <w:name w:val="ListLabel 26"/>
+    <w:qFormat/>
+    <w:rPr>
+      <w:rFonts w:cs="OpenSymbol"/>
+    </w:rPr>
+  </w:style>
+  <w:style w:type="character" w:styleId="ListLabel27">
+    <w:name w:val="ListLabel 27"/>
+    <w:qFormat/>
+    <w:rPr>
+      <w:rFonts w:cs="OpenSymbol"/>
+      <w:sz w:val="22"/>
+    </w:rPr>
+  </w:style>
+  <w:style w:type="character" w:styleId="ListLabel28">
+    <w:name w:val="ListLabel 28"/>
+    <w:qFormat/>
+    <w:rPr>
+      <w:rFonts w:cs="OpenSymbol"/>
+    </w:rPr>
+  </w:style>
+  <w:style w:type="character" w:styleId="ListLabel29">
+    <w:name w:val="ListLabel 29"/>
+    <w:qFormat/>
+    <w:rPr>
+      <w:rFonts w:cs="OpenSymbol"/>
+    </w:rPr>
+  </w:style>
+  <w:style w:type="character" w:styleId="ListLabel30">
+    <w:name w:val="ListLabel 30"/>
+    <w:qFormat/>
+    <w:rPr>
+      <w:rFonts w:cs="OpenSymbol"/>
+    </w:rPr>
+  </w:style>
+  <w:style w:type="character" w:styleId="ListLabel31">
+    <w:name w:val="ListLabel 31"/>
+    <w:qFormat/>
+    <w:rPr>
+      <w:rFonts w:cs="OpenSymbol"/>
+    </w:rPr>
+  </w:style>
+  <w:style w:type="character" w:styleId="ListLabel32">
+    <w:name w:val="ListLabel 32"/>
+    <w:qFormat/>
+    <w:rPr>
+      <w:rFonts w:cs="OpenSymbol"/>
+    </w:rPr>
+  </w:style>
+  <w:style w:type="character" w:styleId="ListLabel33">
+    <w:name w:val="ListLabel 33"/>
+    <w:qFormat/>
+    <w:rPr>
+      <w:rFonts w:cs="OpenSymbol"/>
+    </w:rPr>
+  </w:style>
+  <w:style w:type="character" w:styleId="ListLabel34">
+    <w:name w:val="ListLabel 34"/>
+    <w:qFormat/>
+    <w:rPr>
+      <w:rFonts w:cs="OpenSymbol"/>
+    </w:rPr>
+  </w:style>
+  <w:style w:type="character" w:styleId="ListLabel35">
+    <w:name w:val="ListLabel 35"/>
+    <w:qFormat/>
+    <w:rPr>
+      <w:rFonts w:cs="OpenSymbol"/>
+    </w:rPr>
+  </w:style>
+  <w:style w:type="character" w:styleId="ListLabel36">
+    <w:name w:val="ListLabel 36"/>
+    <w:qFormat/>
+    <w:rPr>
+      <w:rFonts w:ascii="Times New Roman" w:hAnsi="Times New Roman" w:cs="OpenSymbol"/>
+      <w:b/>
+    </w:rPr>
+  </w:style>
+  <w:style w:type="character" w:styleId="ListLabel37">
+    <w:name w:val="ListLabel 37"/>
+    <w:qFormat/>
+    <w:rPr>
+      <w:rFonts w:cs="OpenSymbol"/>
+    </w:rPr>
+  </w:style>
+  <w:style w:type="character" w:styleId="ListLabel38">
+    <w:name w:val="ListLabel 38"/>
+    <w:qFormat/>
+    <w:rPr>
+      <w:rFonts w:cs="OpenSymbol"/>
+    </w:rPr>
+  </w:style>
+  <w:style w:type="character" w:styleId="ListLabel39">
+    <w:name w:val="ListLabel 39"/>
+    <w:qFormat/>
+    <w:rPr>
+      <w:rFonts w:cs="OpenSymbol"/>
+    </w:rPr>
+  </w:style>
+  <w:style w:type="character" w:styleId="ListLabel40">
+    <w:name w:val="ListLabel 40"/>
+    <w:qFormat/>
+    <w:rPr>
+      <w:rFonts w:cs="OpenSymbol"/>
+    </w:rPr>
+  </w:style>
+  <w:style w:type="character" w:styleId="ListLabel41">
+    <w:name w:val="ListLabel 41"/>
+    <w:qFormat/>
+    <w:rPr>
+      <w:rFonts w:cs="OpenSymbol"/>
+    </w:rPr>
+  </w:style>
+  <w:style w:type="character" w:styleId="ListLabel42">
+    <w:name w:val="ListLabel 42"/>
+    <w:qFormat/>
+    <w:rPr>
+      <w:rFonts w:cs="OpenSymbol"/>
+    </w:rPr>
+  </w:style>
+  <w:style w:type="character" w:styleId="ListLabel43">
+    <w:name w:val="ListLabel 43"/>
+    <w:qFormat/>
+    <w:rPr>
+      <w:rFonts w:cs="OpenSymbol"/>
+    </w:rPr>
+  </w:style>
+  <w:style w:type="character" w:styleId="ListLabel44">
+    <w:name w:val="ListLabel 44"/>
+    <w:qFormat/>
+    <w:rPr>
+      <w:rFonts w:cs="OpenSymbol"/>
+    </w:rPr>
+  </w:style>
+  <w:style w:type="character" w:styleId="ListLabel45">
+    <w:name w:val="ListLabel 45"/>
+    <w:qFormat/>
+    <w:rPr>
+      <w:rFonts w:cs="OpenSymbol"/>
+      <w:b/>
+    </w:rPr>
+  </w:style>
+  <w:style w:type="character" w:styleId="ListLabel46">
+    <w:name w:val="ListLabel 46"/>
+    <w:qFormat/>
+    <w:rPr>
+      <w:rFonts w:cs="OpenSymbol"/>
+    </w:rPr>
+  </w:style>
+  <w:style w:type="character" w:styleId="ListLabel47">
+    <w:name w:val="ListLabel 47"/>
+    <w:qFormat/>
+    <w:rPr>
+      <w:rFonts w:cs="OpenSymbol"/>
+    </w:rPr>
+  </w:style>
+  <w:style w:type="character" w:styleId="ListLabel48">
+    <w:name w:val="ListLabel 48"/>
+    <w:qFormat/>
+    <w:rPr>
+      <w:rFonts w:cs="OpenSymbol"/>
+    </w:rPr>
+  </w:style>
+  <w:style w:type="character" w:styleId="ListLabel49">
+    <w:name w:val="ListLabel 49"/>
+    <w:qFormat/>
+    <w:rPr>
+      <w:rFonts w:cs="OpenSymbol"/>
+    </w:rPr>
+  </w:style>
+  <w:style w:type="character" w:styleId="ListLabel50">
+    <w:name w:val="ListLabel 50"/>
+    <w:qFormat/>
+    <w:rPr>
+      <w:rFonts w:cs="OpenSymbol"/>
+    </w:rPr>
+  </w:style>
+  <w:style w:type="character" w:styleId="ListLabel51">
+    <w:name w:val="ListLabel 51"/>
+    <w:qFormat/>
+    <w:rPr>
+      <w:rFonts w:cs="OpenSymbol"/>
+    </w:rPr>
+  </w:style>
+  <w:style w:type="character" w:styleId="ListLabel52">
+    <w:name w:val="ListLabel 52"/>
+    <w:qFormat/>
+    <w:rPr>
+      <w:rFonts w:cs="OpenSymbol"/>
+    </w:rPr>
+  </w:style>
+  <w:style w:type="character" w:styleId="ListLabel53">
+    <w:name w:val="ListLabel 53"/>
+    <w:qFormat/>
+    <w:rPr>
+      <w:rFonts w:cs="OpenSymbol"/>
+    </w:rPr>
+  </w:style>
+  <w:style w:type="character" w:styleId="ListLabel54">
+    <w:name w:val="ListLabel 54"/>
+    <w:qFormat/>
+    <w:rPr>
+      <w:rFonts w:cs="OpenSymbol"/>
+      <w:b/>
+    </w:rPr>
+  </w:style>
+  <w:style w:type="character" w:styleId="ListLabel55">
+    <w:name w:val="ListLabel 55"/>
+    <w:qFormat/>
+    <w:rPr>
+      <w:rFonts w:cs="OpenSymbol"/>
+    </w:rPr>
+  </w:style>
+  <w:style w:type="character" w:styleId="ListLabel56">
+    <w:name w:val="ListLabel 56"/>
+    <w:qFormat/>
+    <w:rPr>
+      <w:rFonts w:cs="OpenSymbol"/>
+    </w:rPr>
+  </w:style>
+  <w:style w:type="character" w:styleId="ListLabel57">
+    <w:name w:val="ListLabel 57"/>
+    <w:qFormat/>
+    <w:rPr>
+      <w:rFonts w:cs="OpenSymbol"/>
+    </w:rPr>
+  </w:style>
+  <w:style w:type="character" w:styleId="ListLabel58">
+    <w:name w:val="ListLabel 58"/>
+    <w:qFormat/>
+    <w:rPr>
+      <w:rFonts w:cs="OpenSymbol"/>
+    </w:rPr>
+  </w:style>
+  <w:style w:type="character" w:styleId="ListLabel59">
+    <w:name w:val="ListLabel 59"/>
+    <w:qFormat/>
+    <w:rPr>
+      <w:rFonts w:cs="OpenSymbol"/>
+    </w:rPr>
+  </w:style>
+  <w:style w:type="character" w:styleId="ListLabel60">
+    <w:name w:val="ListLabel 60"/>
+    <w:qFormat/>
+    <w:rPr>
+      <w:rFonts w:cs="OpenSymbol"/>
+    </w:rPr>
+  </w:style>
+  <w:style w:type="character" w:styleId="ListLabel61">
+    <w:name w:val="ListLabel 61"/>
+    <w:qFormat/>
+    <w:rPr>
+      <w:rFonts w:cs="OpenSymbol"/>
+    </w:rPr>
+  </w:style>
+  <w:style w:type="character" w:styleId="ListLabel62">
+    <w:name w:val="ListLabel 62"/>
+    <w:qFormat/>
+    <w:rPr>
+      <w:rFonts w:cs="OpenSymbol"/>
+    </w:rPr>
+  </w:style>
+  <w:style w:type="character" w:styleId="ListLabel63">
+    <w:name w:val="ListLabel 63"/>
+    <w:qFormat/>
+    <w:rPr>
+      <w:rFonts w:cs="OpenSymbol"/>
+      <w:b w:val="false"/>
+    </w:rPr>
+  </w:style>
+  <w:style w:type="character" w:styleId="ListLabel64">
+    <w:name w:val="ListLabel 64"/>
+    <w:qFormat/>
+    <w:rPr>
+      <w:rFonts w:cs="OpenSymbol"/>
+    </w:rPr>
+  </w:style>
+  <w:style w:type="character" w:styleId="ListLabel65">
+    <w:name w:val="ListLabel 65"/>
+    <w:qFormat/>
+    <w:rPr>
+      <w:rFonts w:cs="OpenSymbol"/>
+    </w:rPr>
+  </w:style>
+  <w:style w:type="character" w:styleId="ListLabel66">
+    <w:name w:val="ListLabel 66"/>
+    <w:qFormat/>
+    <w:rPr>
+      <w:rFonts w:cs="OpenSymbol"/>
+    </w:rPr>
+  </w:style>
+  <w:style w:type="character" w:styleId="ListLabel67">
+    <w:name w:val="ListLabel 67"/>
+    <w:qFormat/>
+    <w:rPr>
+      <w:rFonts w:cs="OpenSymbol"/>
+    </w:rPr>
+  </w:style>
+  <w:style w:type="character" w:styleId="ListLabel68">
+    <w:name w:val="ListLabel 68"/>
+    <w:qFormat/>
+    <w:rPr>
+      <w:rFonts w:cs="OpenSymbol"/>
+    </w:rPr>
+  </w:style>
+  <w:style w:type="character" w:styleId="ListLabel69">
+    <w:name w:val="ListLabel 69"/>
+    <w:qFormat/>
+    <w:rPr>
+      <w:rFonts w:cs="OpenSymbol"/>
+    </w:rPr>
+  </w:style>
+  <w:style w:type="character" w:styleId="ListLabel70">
+    <w:name w:val="ListLabel 70"/>
+    <w:qFormat/>
+    <w:rPr>
+      <w:rFonts w:cs="OpenSymbol"/>
+    </w:rPr>
+  </w:style>
+  <w:style w:type="character" w:styleId="ListLabel71">
+    <w:name w:val="ListLabel 71"/>
+    <w:qFormat/>
+    <w:rPr>
+      <w:rFonts w:cs="OpenSymbol"/>
+    </w:rPr>
+  </w:style>
+  <w:style w:type="character" w:styleId="ListLabel72">
+    <w:name w:val="ListLabel 72"/>
+    <w:qFormat/>
+    <w:rPr>
+      <w:rFonts w:cs="OpenSymbol"/>
+    </w:rPr>
+  </w:style>
+  <w:style w:type="character" w:styleId="ListLabel73">
+    <w:name w:val="ListLabel 73"/>
+    <w:qFormat/>
+    <w:rPr>
+      <w:rFonts w:cs="OpenSymbol"/>
+    </w:rPr>
+  </w:style>
+  <w:style w:type="character" w:styleId="ListLabel74">
+    <w:name w:val="ListLabel 74"/>
+    <w:qFormat/>
+    <w:rPr>
+      <w:rFonts w:cs="OpenSymbol"/>
+    </w:rPr>
+  </w:style>
+  <w:style w:type="character" w:styleId="ListLabel75">
+    <w:name w:val="ListLabel 75"/>
+    <w:qFormat/>
+    <w:rPr>
+      <w:rFonts w:cs="OpenSymbol"/>
+    </w:rPr>
+  </w:style>
+  <w:style w:type="character" w:styleId="ListLabel76">
+    <w:name w:val="ListLabel 76"/>
+    <w:qFormat/>
+    <w:rPr>
+      <w:rFonts w:cs="OpenSymbol"/>
+    </w:rPr>
+  </w:style>
+  <w:style w:type="character" w:styleId="ListLabel77">
+    <w:name w:val="ListLabel 77"/>
+    <w:qFormat/>
+    <w:rPr>
+      <w:rFonts w:cs="OpenSymbol"/>
+    </w:rPr>
+  </w:style>
+  <w:style w:type="character" w:styleId="ListLabel78">
+    <w:name w:val="ListLabel 78"/>
+    <w:qFormat/>
+    <w:rPr>
+      <w:rFonts w:cs="OpenSymbol"/>
+    </w:rPr>
+  </w:style>
+  <w:style w:type="character" w:styleId="ListLabel79">
+    <w:name w:val="ListLabel 79"/>
+    <w:qFormat/>
+    <w:rPr>
+      <w:rFonts w:cs="OpenSymbol"/>
+    </w:rPr>
+  </w:style>
+  <w:style w:type="character" w:styleId="ListLabel80">
+    <w:name w:val="ListLabel 80"/>
+    <w:qFormat/>
+    <w:rPr>
+      <w:rFonts w:cs="OpenSymbol"/>
+    </w:rPr>
+  </w:style>
+  <w:style w:type="character" w:styleId="ListLabel81">
+    <w:name w:val="ListLabel 81"/>
+    <w:qFormat/>
+    <w:rPr>
+      <w:rFonts w:cs="OpenSymbol"/>
+    </w:rPr>
+  </w:style>
+  <w:style w:type="character" w:styleId="ListLabel82">
+    <w:name w:val="ListLabel 82"/>
+    <w:qFormat/>
+    <w:rPr>
+      <w:rFonts w:cs="OpenSymbol"/>
+    </w:rPr>
+  </w:style>
+  <w:style w:type="character" w:styleId="ListLabel83">
+    <w:name w:val="ListLabel 83"/>
+    <w:qFormat/>
+    <w:rPr>
+      <w:rFonts w:cs="OpenSymbol"/>
+    </w:rPr>
+  </w:style>
+  <w:style w:type="character" w:styleId="ListLabel84">
+    <w:name w:val="ListLabel 84"/>
+    <w:qFormat/>
+    <w:rPr>
+      <w:rFonts w:cs="OpenSymbol"/>
+    </w:rPr>
+  </w:style>
+  <w:style w:type="character" w:styleId="ListLabel85">
+    <w:name w:val="ListLabel 85"/>
+    <w:qFormat/>
+    <w:rPr>
+      <w:rFonts w:cs="OpenSymbol"/>
+    </w:rPr>
+  </w:style>
+  <w:style w:type="character" w:styleId="ListLabel86">
+    <w:name w:val="ListLabel 86"/>
+    <w:qFormat/>
+    <w:rPr>
+      <w:rFonts w:cs="OpenSymbol"/>
+    </w:rPr>
+  </w:style>
+  <w:style w:type="character" w:styleId="ListLabel87">
+    <w:name w:val="ListLabel 87"/>
+    <w:qFormat/>
+    <w:rPr>
+      <w:rFonts w:cs="OpenSymbol"/>
+    </w:rPr>
+  </w:style>
+  <w:style w:type="character" w:styleId="ListLabel88">
+    <w:name w:val="ListLabel 88"/>
+    <w:qFormat/>
+    <w:rPr>
+      <w:rFonts w:cs="OpenSymbol"/>
+    </w:rPr>
+  </w:style>
+  <w:style w:type="character" w:styleId="ListLabel89">
+    <w:name w:val="ListLabel 89"/>
+    <w:qFormat/>
+    <w:rPr>
+      <w:rFonts w:cs="OpenSymbol"/>
+    </w:rPr>
+  </w:style>
+  <w:style w:type="character" w:styleId="ListLabel90">
+    <w:name w:val="ListLabel 90"/>
+    <w:qFormat/>
+    <w:rPr>
+      <w:rFonts w:cs="OpenSymbol"/>
+    </w:rPr>
+  </w:style>
+  <w:style w:type="character" w:styleId="ListLabel91">
+    <w:name w:val="ListLabel 91"/>
+    <w:qFormat/>
+    <w:rPr>
+      <w:rFonts w:cs="OpenSymbol"/>
+    </w:rPr>
+  </w:style>
+  <w:style w:type="character" w:styleId="ListLabel92">
+    <w:name w:val="ListLabel 92"/>
+    <w:qFormat/>
+    <w:rPr>
+      <w:rFonts w:cs="OpenSymbol"/>
+    </w:rPr>
+  </w:style>
+  <w:style w:type="character" w:styleId="ListLabel93">
+    <w:name w:val="ListLabel 93"/>
+    <w:qFormat/>
+    <w:rPr>
+      <w:rFonts w:cs="OpenSymbol"/>
+    </w:rPr>
+  </w:style>
+  <w:style w:type="character" w:styleId="ListLabel94">
+    <w:name w:val="ListLabel 94"/>
+    <w:qFormat/>
+    <w:rPr>
+      <w:rFonts w:cs="OpenSymbol"/>
+    </w:rPr>
+  </w:style>
+  <w:style w:type="character" w:styleId="ListLabel95">
+    <w:name w:val="ListLabel 95"/>
+    <w:qFormat/>
+    <w:rPr>
+      <w:rFonts w:cs="OpenSymbol"/>
+    </w:rPr>
+  </w:style>
+  <w:style w:type="character" w:styleId="ListLabel96">
+    <w:name w:val="ListLabel 96"/>
+    <w:qFormat/>
+    <w:rPr>
+      <w:rFonts w:cs="OpenSymbol"/>
+    </w:rPr>
+  </w:style>
+  <w:style w:type="character" w:styleId="ListLabel97">
+    <w:name w:val="ListLabel 97"/>
+    <w:qFormat/>
+    <w:rPr>
+      <w:rFonts w:cs="OpenSymbol"/>
+    </w:rPr>
+  </w:style>
+  <w:style w:type="character" w:styleId="ListLabel98">
+    <w:name w:val="ListLabel 98"/>
+    <w:qFormat/>
+    <w:rPr>
+      <w:rFonts w:cs="OpenSymbol"/>
+    </w:rPr>
+  </w:style>
+  <w:style w:type="character" w:styleId="ListLabel99">
+    <w:name w:val="ListLabel 99"/>
+    <w:qFormat/>
+    <w:rPr>
+      <w:rFonts w:cs="OpenSymbol"/>
+    </w:rPr>
+  </w:style>
+  <w:style w:type="character" w:styleId="ListLabel100">
+    <w:name w:val="ListLabel 100"/>
+    <w:qFormat/>
+    <w:rPr>
+      <w:rFonts w:cs="OpenSymbol"/>
+    </w:rPr>
+  </w:style>
+  <w:style w:type="character" w:styleId="ListLabel101">
+    <w:name w:val="ListLabel 101"/>
+    <w:qFormat/>
+    <w:rPr>
+      <w:rFonts w:cs="OpenSymbol"/>
+    </w:rPr>
+  </w:style>
+  <w:style w:type="character" w:styleId="ListLabel102">
+    <w:name w:val="ListLabel 102"/>
+    <w:qFormat/>
+    <w:rPr>
+      <w:rFonts w:cs="OpenSymbol"/>
+    </w:rPr>
+  </w:style>
+  <w:style w:type="character" w:styleId="ListLabel103">
+    <w:name w:val="ListLabel 103"/>
+    <w:qFormat/>
+    <w:rPr>
+      <w:rFonts w:cs="OpenSymbol"/>
+    </w:rPr>
+  </w:style>
+  <w:style w:type="character" w:styleId="ListLabel104">
+    <w:name w:val="ListLabel 104"/>
+    <w:qFormat/>
+    <w:rPr>
+      <w:rFonts w:cs="OpenSymbol"/>
+    </w:rPr>
+  </w:style>
+  <w:style w:type="character" w:styleId="ListLabel105">
+    <w:name w:val="ListLabel 105"/>
+    <w:qFormat/>
+    <w:rPr>
+      <w:rFonts w:cs="OpenSymbol"/>
+    </w:rPr>
+  </w:style>
+  <w:style w:type="character" w:styleId="ListLabel106">
+    <w:name w:val="ListLabel 106"/>
+    <w:qFormat/>
+    <w:rPr>
+      <w:rFonts w:cs="OpenSymbol"/>
+    </w:rPr>
+  </w:style>
+  <w:style w:type="character" w:styleId="ListLabel107">
+    <w:name w:val="ListLabel 107"/>
+    <w:qFormat/>
+    <w:rPr>
+      <w:rFonts w:cs="OpenSymbol"/>
+    </w:rPr>
+  </w:style>
+  <w:style w:type="character" w:styleId="ListLabel108">
+    <w:name w:val="ListLabel 108"/>
+    <w:qFormat/>
+    <w:rPr>
+      <w:rFonts w:cs="OpenSymbol"/>
+    </w:rPr>
+  </w:style>
+  <w:style w:type="character" w:styleId="ListLabel109">
+    <w:name w:val="ListLabel 109"/>
+    <w:qFormat/>
+    <w:rPr>
+      <w:rFonts w:cs="OpenSymbol"/>
+    </w:rPr>
+  </w:style>
+  <w:style w:type="character" w:styleId="ListLabel110">
+    <w:name w:val="ListLabel 110"/>
+    <w:qFormat/>
+    <w:rPr>
+      <w:rFonts w:cs="OpenSymbol"/>
+    </w:rPr>
+  </w:style>
+  <w:style w:type="character" w:styleId="ListLabel111">
+    <w:name w:val="ListLabel 111"/>
+    <w:qFormat/>
+    <w:rPr>
+      <w:rFonts w:cs="OpenSymbol"/>
+    </w:rPr>
+  </w:style>
+  <w:style w:type="character" w:styleId="ListLabel112">
+    <w:name w:val="ListLabel 112"/>
+    <w:qFormat/>
+    <w:rPr>
+      <w:rFonts w:cs="OpenSymbol"/>
+    </w:rPr>
+  </w:style>
+  <w:style w:type="character" w:styleId="ListLabel113">
+    <w:name w:val="ListLabel 113"/>
+    <w:qFormat/>
+    <w:rPr>
+      <w:rFonts w:cs="OpenSymbol"/>
+    </w:rPr>
+  </w:style>
+  <w:style w:type="character" w:styleId="ListLabel114">
+    <w:name w:val="ListLabel 114"/>
+    <w:qFormat/>
+    <w:rPr>
+      <w:rFonts w:cs="OpenSymbol"/>
+    </w:rPr>
+  </w:style>
+  <w:style w:type="character" w:styleId="ListLabel115">
+    <w:name w:val="ListLabel 115"/>
+    <w:qFormat/>
+    <w:rPr>
+      <w:rFonts w:cs="OpenSymbol"/>
+    </w:rPr>
+  </w:style>
+  <w:style w:type="character" w:styleId="ListLabel116">
+    <w:name w:val="ListLabel 116"/>
+    <w:qFormat/>
+    <w:rPr>
+      <w:rFonts w:cs="OpenSymbol"/>
+    </w:rPr>
+  </w:style>
+  <w:style w:type="character" w:styleId="ListLabel117">
+    <w:name w:val="ListLabel 117"/>
+    <w:qFormat/>
+    <w:rPr>
+      <w:rFonts w:cs="OpenSymbol"/>
+    </w:rPr>
+  </w:style>
+  <w:style w:type="character" w:styleId="ListLabel118">
+    <w:name w:val="ListLabel 118"/>
+    <w:qFormat/>
+    <w:rPr>
+      <w:rFonts w:cs="OpenSymbol"/>
+    </w:rPr>
+  </w:style>
+  <w:style w:type="character" w:styleId="ListLabel119">
+    <w:name w:val="ListLabel 119"/>
+    <w:qFormat/>
+    <w:rPr>
+      <w:rFonts w:cs="OpenSymbol"/>
+    </w:rPr>
+  </w:style>
+  <w:style w:type="character" w:styleId="ListLabel120">
+    <w:name w:val="ListLabel 120"/>
+    <w:qFormat/>
+    <w:rPr>
+      <w:rFonts w:cs="OpenSymbol"/>
+    </w:rPr>
+  </w:style>
+  <w:style w:type="character" w:styleId="ListLabel121">
+    <w:name w:val="ListLabel 121"/>
+    <w:qFormat/>
+    <w:rPr>
+      <w:rFonts w:cs="OpenSymbol"/>
+    </w:rPr>
+  </w:style>
+  <w:style w:type="character" w:styleId="ListLabel122">
+    <w:name w:val="ListLabel 122"/>
+    <w:qFormat/>
+    <w:rPr>
+      <w:rFonts w:cs="OpenSymbol"/>
+    </w:rPr>
+  </w:style>
+  <w:style w:type="character" w:styleId="ListLabel123">
+    <w:name w:val="ListLabel 123"/>
+    <w:qFormat/>
+    <w:rPr>
+      <w:rFonts w:cs="OpenSymbol"/>
+    </w:rPr>
+  </w:style>
+  <w:style w:type="character" w:styleId="ListLabel124">
+    <w:name w:val="ListLabel 124"/>
+    <w:qFormat/>
+    <w:rPr>
+      <w:rFonts w:cs="OpenSymbol"/>
+    </w:rPr>
+  </w:style>
+  <w:style w:type="character" w:styleId="ListLabel125">
+    <w:name w:val="ListLabel 125"/>
+    <w:qFormat/>
+    <w:rPr>
+      <w:rFonts w:cs="OpenSymbol"/>
+    </w:rPr>
+  </w:style>
+  <w:style w:type="character" w:styleId="ListLabel126">
+    <w:name w:val="ListLabel 126"/>
+    <w:qFormat/>
+    <w:rPr>
+      <w:rFonts w:cs="OpenSymbol"/>
+    </w:rPr>
+  </w:style>
+  <w:style w:type="character" w:styleId="ListLabel127">
+    <w:name w:val="ListLabel 127"/>
+    <w:qFormat/>
+    <w:rPr>
+      <w:rFonts w:cs="OpenSymbol"/>
+    </w:rPr>
+  </w:style>
+  <w:style w:type="character" w:styleId="ListLabel128">
+    <w:name w:val="ListLabel 128"/>
+    <w:qFormat/>
+    <w:rPr>
+      <w:rFonts w:cs="OpenSymbol"/>
+    </w:rPr>
+  </w:style>
+  <w:style w:type="character" w:styleId="ListLabel129">
+    <w:name w:val="ListLabel 129"/>
+    <w:qFormat/>
+    <w:rPr>
+      <w:rFonts w:cs="OpenSymbol"/>
+    </w:rPr>
+  </w:style>
+  <w:style w:type="character" w:styleId="ListLabel130">
+    <w:name w:val="ListLabel 130"/>
+    <w:qFormat/>
+    <w:rPr>
+      <w:rFonts w:cs="OpenSymbol"/>
+    </w:rPr>
+  </w:style>
+  <w:style w:type="character" w:styleId="ListLabel131">
+    <w:name w:val="ListLabel 131"/>
+    <w:qFormat/>
+    <w:rPr>
+      <w:rFonts w:cs="OpenSymbol"/>
+    </w:rPr>
+  </w:style>
+  <w:style w:type="character" w:styleId="ListLabel132">
+    <w:name w:val="ListLabel 132"/>
+    <w:qFormat/>
+    <w:rPr>
+      <w:rFonts w:cs="OpenSymbol"/>
+    </w:rPr>
+  </w:style>
+  <w:style w:type="character" w:styleId="ListLabel133">
+    <w:name w:val="ListLabel 133"/>
+    <w:qFormat/>
+    <w:rPr>
+      <w:rFonts w:cs="OpenSymbol"/>
+    </w:rPr>
+  </w:style>
+  <w:style w:type="character" w:styleId="ListLabel134">
+    <w:name w:val="ListLabel 134"/>
+    <w:qFormat/>
+    <w:rPr>
+      <w:rFonts w:cs="OpenSymbol"/>
+    </w:rPr>
+  </w:style>
+  <w:style w:type="character" w:styleId="ListLabel135">
+    <w:name w:val="ListLabel 135"/>
+    <w:qFormat/>
+    <w:rPr>
+      <w:rFonts w:cs="OpenSymbol"/>
+    </w:rPr>
+  </w:style>
+  <w:style w:type="character" w:styleId="ListLabel136">
+    <w:name w:val="ListLabel 136"/>
+    <w:qFormat/>
+    <w:rPr>
+      <w:rFonts w:cs="OpenSymbol"/>
+    </w:rPr>
+  </w:style>
+  <w:style w:type="character" w:styleId="ListLabel137">
+    <w:name w:val="ListLabel 137"/>
+    <w:qFormat/>
+    <w:rPr>
+      <w:rFonts w:cs="OpenSymbol"/>
+    </w:rPr>
+  </w:style>
+  <w:style w:type="character" w:styleId="ListLabel138">
+    <w:name w:val="ListLabel 138"/>
+    <w:qFormat/>
+    <w:rPr>
+      <w:rFonts w:cs="OpenSymbol"/>
+    </w:rPr>
+  </w:style>
+  <w:style w:type="character" w:styleId="ListLabel139">
+    <w:name w:val="ListLabel 139"/>
+    <w:qFormat/>
+    <w:rPr>
+      <w:rFonts w:cs="OpenSymbol"/>
+    </w:rPr>
+  </w:style>
+  <w:style w:type="character" w:styleId="ListLabel140">
+    <w:name w:val="ListLabel 140"/>
+    <w:qFormat/>
+    <w:rPr>
+      <w:rFonts w:cs="OpenSymbol"/>
+    </w:rPr>
+  </w:style>
+  <w:style w:type="character" w:styleId="ListLabel141">
+    <w:name w:val="ListLabel 141"/>
+    <w:qFormat/>
+    <w:rPr>
+      <w:rFonts w:cs="OpenSymbol"/>
+    </w:rPr>
+  </w:style>
+  <w:style w:type="character" w:styleId="ListLabel142">
+    <w:name w:val="ListLabel 142"/>
+    <w:qFormat/>
+    <w:rPr>
+      <w:rFonts w:cs="OpenSymbol"/>
+    </w:rPr>
+  </w:style>
+  <w:style w:type="character" w:styleId="ListLabel143">
+    <w:name w:val="ListLabel 143"/>
+    <w:qFormat/>
+    <w:rPr>
+      <w:rFonts w:cs="OpenSymbol"/>
+    </w:rPr>
+  </w:style>
+  <w:style w:type="character" w:styleId="ListLabel144">
+    <w:name w:val="ListLabel 144"/>
+    <w:qFormat/>
+    <w:rPr>
+      <w:rFonts w:cs="OpenSymbol"/>
+      <w:b/>
+    </w:rPr>
+  </w:style>
+  <w:style w:type="character" w:styleId="ListLabel145">
+    <w:name w:val="ListLabel 145"/>
+    <w:qFormat/>
+    <w:rPr>
+      <w:rFonts w:cs="OpenSymbol"/>
+    </w:rPr>
+  </w:style>
+  <w:style w:type="character" w:styleId="ListLabel146">
+    <w:name w:val="ListLabel 146"/>
+    <w:qFormat/>
+    <w:rPr>
+      <w:rFonts w:cs="OpenSymbol"/>
+    </w:rPr>
+  </w:style>
+  <w:style w:type="character" w:styleId="ListLabel147">
+    <w:name w:val="ListLabel 147"/>
+    <w:qFormat/>
+    <w:rPr>
+      <w:rFonts w:cs="OpenSymbol"/>
+    </w:rPr>
+  </w:style>
+  <w:style w:type="character" w:styleId="ListLabel148">
+    <w:name w:val="ListLabel 148"/>
+    <w:qFormat/>
+    <w:rPr>
+      <w:rFonts w:cs="OpenSymbol"/>
+    </w:rPr>
+  </w:style>
+  <w:style w:type="character" w:styleId="ListLabel149">
+    <w:name w:val="ListLabel 149"/>
+    <w:qFormat/>
+    <w:rPr>
+      <w:rFonts w:cs="OpenSymbol"/>
+    </w:rPr>
+  </w:style>
+  <w:style w:type="character" w:styleId="ListLabel150">
+    <w:name w:val="ListLabel 150"/>
+    <w:qFormat/>
+    <w:rPr>
+      <w:rFonts w:cs="OpenSymbol"/>
+    </w:rPr>
+  </w:style>
+  <w:style w:type="character" w:styleId="ListLabel151">
+    <w:name w:val="ListLabel 151"/>
+    <w:qFormat/>
+    <w:rPr>
+      <w:rFonts w:cs="OpenSymbol"/>
+    </w:rPr>
+  </w:style>
+  <w:style w:type="character" w:styleId="ListLabel152">
+    <w:name w:val="ListLabel 152"/>
+    <w:qFormat/>
+    <w:rPr>
+      <w:rFonts w:cs="OpenSymbol"/>
+    </w:rPr>
+  </w:style>
+  <w:style w:type="character" w:styleId="ListLabel153">
+    <w:name w:val="ListLabel 153"/>
+    <w:qFormat/>
+    <w:rPr>
+      <w:rFonts w:cs="OpenSymbol"/>
+    </w:rPr>
+  </w:style>
+  <w:style w:type="character" w:styleId="ListLabel154">
+    <w:name w:val="ListLabel 154"/>
+    <w:qFormat/>
+    <w:rPr>
+      <w:rFonts w:cs="OpenSymbol"/>
+    </w:rPr>
+  </w:style>
+  <w:style w:type="character" w:styleId="ListLabel155">
+    <w:name w:val="ListLabel 155"/>
+    <w:qFormat/>
+    <w:rPr>
+      <w:rFonts w:cs="OpenSymbol"/>
+    </w:rPr>
+  </w:style>
+  <w:style w:type="character" w:styleId="ListLabel156">
+    <w:name w:val="ListLabel 156"/>
+    <w:qFormat/>
+    <w:rPr>
+      <w:rFonts w:cs="OpenSymbol"/>
+    </w:rPr>
+  </w:style>
+  <w:style w:type="character" w:styleId="ListLabel157">
+    <w:name w:val="ListLabel 157"/>
+    <w:qFormat/>
+    <w:rPr>
+      <w:rFonts w:cs="OpenSymbol"/>
+    </w:rPr>
+  </w:style>
+  <w:style w:type="character" w:styleId="ListLabel158">
+    <w:name w:val="ListLabel 158"/>
+    <w:qFormat/>
+    <w:rPr>
+      <w:rFonts w:cs="OpenSymbol"/>
+    </w:rPr>
+  </w:style>
+  <w:style w:type="character" w:styleId="ListLabel159">
+    <w:name w:val="ListLabel 159"/>
+    <w:qFormat/>
+    <w:rPr>
+      <w:rFonts w:cs="OpenSymbol"/>
+    </w:rPr>
+  </w:style>
+  <w:style w:type="character" w:styleId="ListLabel160">
+    <w:name w:val="ListLabel 160"/>
+    <w:qFormat/>
+    <w:rPr>
+      <w:rFonts w:cs="OpenSymbol"/>
+    </w:rPr>
+  </w:style>
+  <w:style w:type="character" w:styleId="ListLabel161">
+    <w:name w:val="ListLabel 161"/>
+    <w:qFormat/>
+    <w:rPr>
+      <w:rFonts w:cs="OpenSymbol"/>
+    </w:rPr>
+  </w:style>
+  <w:style w:type="character" w:styleId="ListLabel162">
+    <w:name w:val="ListLabel 162"/>
+    <w:qFormat/>
+    <w:rPr>
+      <w:rFonts w:cs="OpenSymbol"/>
+    </w:rPr>
+  </w:style>
+  <w:style w:type="character" w:styleId="ListLabel163">
+    <w:name w:val="ListLabel 163"/>
+    <w:qFormat/>
+    <w:rPr>
+      <w:rFonts w:cs="OpenSymbol"/>
+    </w:rPr>
+  </w:style>
+  <w:style w:type="character" w:styleId="ListLabel164">
+    <w:name w:val="ListLabel 164"/>
+    <w:qFormat/>
+    <w:rPr>
+      <w:rFonts w:cs="OpenSymbol"/>
+    </w:rPr>
+  </w:style>
+  <w:style w:type="character" w:styleId="ListLabel165">
+    <w:name w:val="ListLabel 165"/>
+    <w:qFormat/>
+    <w:rPr>
+      <w:rFonts w:cs="OpenSymbol"/>
+    </w:rPr>
+  </w:style>
+  <w:style w:type="character" w:styleId="ListLabel166">
+    <w:name w:val="ListLabel 166"/>
+    <w:qFormat/>
+    <w:rPr>
+      <w:rFonts w:cs="OpenSymbol"/>
+    </w:rPr>
+  </w:style>
+  <w:style w:type="character" w:styleId="ListLabel167">
+    <w:name w:val="ListLabel 167"/>
+    <w:qFormat/>
+    <w:rPr>
+      <w:rFonts w:cs="OpenSymbol"/>
+    </w:rPr>
+  </w:style>
+  <w:style w:type="character" w:styleId="ListLabel168">
+    <w:name w:val="ListLabel 168"/>
+    <w:qFormat/>
+    <w:rPr>
+      <w:rFonts w:cs="OpenSymbol"/>
+    </w:rPr>
+  </w:style>
+  <w:style w:type="character" w:styleId="ListLabel169">
+    <w:name w:val="ListLabel 169"/>
+    <w:qFormat/>
+    <w:rPr>
+      <w:rFonts w:cs="OpenSymbol"/>
+    </w:rPr>
+  </w:style>
+  <w:style w:type="character" w:styleId="ListLabel170">
+    <w:name w:val="ListLabel 170"/>
+    <w:qFormat/>
+    <w:rPr>
+      <w:rFonts w:cs="OpenSymbol"/>
+    </w:rPr>
+  </w:style>
+  <w:style w:type="character" w:styleId="ListLabel171">
+    <w:name w:val="ListLabel 171"/>
+    <w:qFormat/>
+    <w:rPr>
+      <w:rFonts w:cs="OpenSymbol"/>
+    </w:rPr>
+  </w:style>
+  <w:style w:type="character" w:styleId="ListLabel172">
+    <w:name w:val="ListLabel 172"/>
+    <w:qFormat/>
+    <w:rPr>
+      <w:rFonts w:cs="OpenSymbol"/>
+    </w:rPr>
+  </w:style>
+  <w:style w:type="character" w:styleId="ListLabel173">
+    <w:name w:val="ListLabel 173"/>
+    <w:qFormat/>
+    <w:rPr>
+      <w:rFonts w:cs="OpenSymbol"/>
+    </w:rPr>
+  </w:style>
+  <w:style w:type="character" w:styleId="ListLabel174">
+    <w:name w:val="ListLabel 174"/>
+    <w:qFormat/>
+    <w:rPr>
+      <w:rFonts w:cs="OpenSymbol"/>
+    </w:rPr>
+  </w:style>
+  <w:style w:type="character" w:styleId="ListLabel175">
+    <w:name w:val="ListLabel 175"/>
+    <w:qFormat/>
+    <w:rPr>
+      <w:rFonts w:cs="OpenSymbol"/>
+    </w:rPr>
+  </w:style>
+  <w:style w:type="character" w:styleId="ListLabel176">
+    <w:name w:val="ListLabel 176"/>
+    <w:qFormat/>
+    <w:rPr>
+      <w:rFonts w:cs="OpenSymbol"/>
+    </w:rPr>
+  </w:style>
+  <w:style w:type="character" w:styleId="ListLabel177">
+    <w:name w:val="ListLabel 177"/>
+    <w:qFormat/>
+    <w:rPr>
+      <w:rFonts w:cs="OpenSymbol"/>
+    </w:rPr>
+  </w:style>
+  <w:style w:type="character" w:styleId="ListLabel178">
+    <w:name w:val="ListLabel 178"/>
+    <w:qFormat/>
+    <w:rPr>
+      <w:rFonts w:cs="OpenSymbol"/>
+    </w:rPr>
+  </w:style>
+  <w:style w:type="character" w:styleId="ListLabel179">
+    <w:name w:val="ListLabel 179"/>
+    <w:qFormat/>
+    <w:rPr>
+      <w:rFonts w:cs="OpenSymbol"/>
+    </w:rPr>
+  </w:style>
+  <w:style w:type="character" w:styleId="ListLabel180">
+    <w:name w:val="ListLabel 180"/>
+    <w:qFormat/>
+    <w:rPr>
+      <w:rFonts w:cs="OpenSymbol"/>
+    </w:rPr>
+  </w:style>
+  <w:style w:type="character" w:styleId="ListLabel181">
+    <w:name w:val="ListLabel 181"/>
+    <w:qFormat/>
+    <w:rPr>
+      <w:rFonts w:cs="OpenSymbol"/>
+    </w:rPr>
+  </w:style>
+  <w:style w:type="character" w:styleId="ListLabel182">
+    <w:name w:val="ListLabel 182"/>
+    <w:qFormat/>
+    <w:rPr>
+      <w:rFonts w:cs="OpenSymbol"/>
+    </w:rPr>
+  </w:style>
+  <w:style w:type="character" w:styleId="ListLabel183">
+    <w:name w:val="ListLabel 183"/>
+    <w:qFormat/>
+    <w:rPr>
+      <w:rFonts w:cs="OpenSymbol"/>
+    </w:rPr>
+  </w:style>
+  <w:style w:type="character" w:styleId="ListLabel184">
+    <w:name w:val="ListLabel 184"/>
+    <w:qFormat/>
+    <w:rPr>
+      <w:rFonts w:cs="OpenSymbol"/>
+    </w:rPr>
+  </w:style>
+  <w:style w:type="character" w:styleId="ListLabel185">
+    <w:name w:val="ListLabel 185"/>
+    <w:qFormat/>
+    <w:rPr>
+      <w:rFonts w:cs="OpenSymbol"/>
+    </w:rPr>
+  </w:style>
+  <w:style w:type="character" w:styleId="ListLabel186">
+    <w:name w:val="ListLabel 186"/>
+    <w:qFormat/>
+    <w:rPr>
+      <w:rFonts w:cs="OpenSymbol"/>
+    </w:rPr>
+  </w:style>
+  <w:style w:type="character" w:styleId="ListLabel187">
+    <w:name w:val="ListLabel 187"/>
+    <w:qFormat/>
+    <w:rPr>
+      <w:rFonts w:cs="OpenSymbol"/>
+    </w:rPr>
+  </w:style>
+  <w:style w:type="character" w:styleId="ListLabel188">
+    <w:name w:val="ListLabel 188"/>
+    <w:qFormat/>
+    <w:rPr>
+      <w:rFonts w:cs="OpenSymbol"/>
+    </w:rPr>
+  </w:style>
+  <w:style w:type="character" w:styleId="ListLabel189">
+    <w:name w:val="ListLabel 189"/>
+    <w:qFormat/>
+    <w:rPr>
+      <w:rFonts w:cs="OpenSymbol"/>
+    </w:rPr>
+  </w:style>
+  <w:style w:type="character" w:styleId="ListLabel190">
+    <w:name w:val="ListLabel 190"/>
+    <w:qFormat/>
+    <w:rPr>
+      <w:rFonts w:cs="OpenSymbol"/>
+    </w:rPr>
+  </w:style>
+  <w:style w:type="character" w:styleId="ListLabel191">
+    <w:name w:val="ListLabel 191"/>
+    <w:qFormat/>
+    <w:rPr>
+      <w:rFonts w:cs="OpenSymbol"/>
+    </w:rPr>
+  </w:style>
+  <w:style w:type="character" w:styleId="ListLabel192">
+    <w:name w:val="ListLabel 192"/>
+    <w:qFormat/>
+    <w:rPr>
+      <w:rFonts w:cs="OpenSymbol"/>
+    </w:rPr>
+  </w:style>
+  <w:style w:type="character" w:styleId="ListLabel193">
+    <w:name w:val="ListLabel 193"/>
+    <w:qFormat/>
+    <w:rPr>
+      <w:rFonts w:cs="OpenSymbol"/>
+    </w:rPr>
+  </w:style>
+  <w:style w:type="character" w:styleId="ListLabel194">
+    <w:name w:val="ListLabel 194"/>
+    <w:qFormat/>
+    <w:rPr>
+      <w:rFonts w:cs="OpenSymbol"/>
+    </w:rPr>
+  </w:style>
+  <w:style w:type="character" w:styleId="ListLabel195">
+    <w:name w:val="ListLabel 195"/>
+    <w:qFormat/>
+    <w:rPr>
+      <w:rFonts w:cs="OpenSymbol"/>
+    </w:rPr>
+  </w:style>
+  <w:style w:type="character" w:styleId="ListLabel196">
+    <w:name w:val="ListLabel 196"/>
+    <w:qFormat/>
+    <w:rPr>
+      <w:rFonts w:cs="OpenSymbol"/>
+    </w:rPr>
+  </w:style>
+  <w:style w:type="character" w:styleId="ListLabel197">
+    <w:name w:val="ListLabel 197"/>
+    <w:qFormat/>
+    <w:rPr>
+      <w:rFonts w:cs="OpenSymbol"/>
+    </w:rPr>
   </w:style>
   <w:style w:type="paragraph" w:styleId="Heading">
     <w:name w:val="Heading"/>

</xml_diff>